<commit_message>
Walk animation, new UI (Health, Bullet, Shield, etc.)
</commit_message>
<xml_diff>
--- a/Docs/Enemy AI.docx
+++ b/Docs/Enemy AI.docx
@@ -256,7 +256,19 @@
         <w:rPr>
           <w:rFonts w:ascii="Arial" w:hAnsi="Arial" w:cs="Arial"/>
         </w:rPr>
-        <w:t xml:space="preserve">Will try to shoot with a pistol from a distance. But tries to say within medium range as not to be too close. </w:t>
+        <w:t xml:space="preserve">Will </w:t>
+      </w:r>
+      <w:r>
+        <w:rPr>
+          <w:rFonts w:ascii="Arial" w:hAnsi="Arial" w:cs="Arial"/>
+        </w:rPr>
+        <w:t>shoot with a pistol</w:t>
+      </w:r>
+      <w:r>
+        <w:rPr>
+          <w:rFonts w:ascii="Arial" w:hAnsi="Arial" w:cs="Arial"/>
+        </w:rPr>
+        <w:t xml:space="preserve"> trying to get close to player.</w:t>
       </w:r>
     </w:p>
     <w:p>
@@ -274,7 +286,7 @@
         <w:rPr>
           <w:rFonts w:ascii="Arial" w:hAnsi="Arial" w:cs="Arial"/>
         </w:rPr>
-        <w:t>Will retreat if player tries to get close to him, shooting backwards to ward them off.</w:t>
+        <w:t>Will stop moving when he shoots, but can run when reloading.</w:t>
       </w:r>
     </w:p>
     <w:p>
@@ -343,6 +355,80 @@
       <w:pPr>
         <w:pStyle w:val="ListParagraph"/>
         <w:numPr>
+          <w:ilvl w:val="5"/>
+          <w:numId w:val="1"/>
+        </w:numPr>
+        <w:rPr>
+          <w:rFonts w:ascii="Arial" w:hAnsi="Arial" w:cs="Arial"/>
+        </w:rPr>
+      </w:pPr>
+      <w:r>
+        <w:rPr>
+          <w:rFonts w:ascii="Arial" w:hAnsi="Arial" w:cs="Arial"/>
+        </w:rPr>
+        <w:t>Will grab you if you are stunned.</w:t>
+      </w:r>
+    </w:p>
+    <w:p>
+      <w:pPr>
+        <w:pStyle w:val="ListParagraph"/>
+        <w:numPr>
+          <w:ilvl w:val="6"/>
+          <w:numId w:val="1"/>
+        </w:numPr>
+        <w:rPr>
+          <w:rFonts w:ascii="Arial" w:hAnsi="Arial" w:cs="Arial"/>
+        </w:rPr>
+      </w:pPr>
+      <w:r>
+        <w:rPr>
+          <w:rFonts w:ascii="Arial" w:hAnsi="Arial" w:cs="Arial"/>
+        </w:rPr>
+        <w:t xml:space="preserve">Will knee player when </w:t>
+      </w:r>
+      <w:proofErr w:type="spellStart"/>
+      <w:r>
+        <w:rPr>
+          <w:rFonts w:ascii="Arial" w:hAnsi="Arial" w:cs="Arial"/>
+        </w:rPr>
+        <w:t>grabed</w:t>
+      </w:r>
+      <w:proofErr w:type="spellEnd"/>
+      <w:r>
+        <w:rPr>
+          <w:rFonts w:ascii="Arial" w:hAnsi="Arial" w:cs="Arial"/>
+        </w:rPr>
+        <w:t>.</w:t>
+      </w:r>
+    </w:p>
+    <w:p>
+      <w:pPr>
+        <w:pStyle w:val="ListParagraph"/>
+        <w:numPr>
+          <w:ilvl w:val="5"/>
+          <w:numId w:val="1"/>
+        </w:numPr>
+        <w:rPr>
+          <w:rFonts w:ascii="Arial" w:hAnsi="Arial" w:cs="Arial"/>
+        </w:rPr>
+      </w:pPr>
+      <w:r>
+        <w:rPr>
+          <w:rFonts w:ascii="Arial" w:hAnsi="Arial" w:cs="Arial"/>
+        </w:rPr>
+        <w:t>Ducking or Jumping over bullets comes with a delay</w:t>
+      </w:r>
+      <w:r>
+        <w:rPr>
+          <w:rFonts w:ascii="Arial" w:hAnsi="Arial" w:cs="Arial"/>
+        </w:rPr>
+        <w:t>…so as to not be too dodgy.</w:t>
+      </w:r>
+    </w:p>
+    <w:p>
+      <w:pPr>
+        <w:pStyle w:val="ListParagraph"/>
+        <w:numPr>
           <w:ilvl w:val="4"/>
           <w:numId w:val="1"/>
         </w:numPr>
@@ -477,419 +563,1295 @@
           <w:rFonts w:ascii="Arial" w:hAnsi="Arial" w:cs="Arial"/>
         </w:rPr>
         <w:t>?</w:t>
+      </w:r>
+    </w:p>
+    <w:p>
+      <w:pPr>
+        <w:pStyle w:val="ListParagraph"/>
+        <w:numPr>
+          <w:ilvl w:val="7"/>
+          <w:numId w:val="1"/>
+        </w:numPr>
+        <w:rPr>
+          <w:rFonts w:ascii="Arial" w:hAnsi="Arial" w:cs="Arial"/>
+        </w:rPr>
+      </w:pPr>
+      <w:r>
+        <w:rPr>
+          <w:rFonts w:ascii="Arial" w:hAnsi="Arial" w:cs="Arial"/>
+        </w:rPr>
+        <w:t>Not so superior now…huh home boy.</w:t>
+      </w:r>
+    </w:p>
+    <w:p>
+      <w:pPr>
+        <w:pStyle w:val="ListParagraph"/>
+        <w:numPr>
+          <w:ilvl w:val="6"/>
+          <w:numId w:val="1"/>
+        </w:numPr>
+        <w:rPr>
+          <w:rFonts w:ascii="Arial" w:hAnsi="Arial" w:cs="Arial"/>
+        </w:rPr>
+      </w:pPr>
+      <w:r>
+        <w:rPr>
+          <w:rFonts w:ascii="Arial" w:hAnsi="Arial" w:cs="Arial"/>
+        </w:rPr>
+        <w:t xml:space="preserve">Take that heat </w:t>
+      </w:r>
+      <w:proofErr w:type="spellStart"/>
+      <w:r>
+        <w:rPr>
+          <w:rFonts w:ascii="Arial" w:hAnsi="Arial" w:cs="Arial"/>
+        </w:rPr>
+        <w:t>hommie</w:t>
+      </w:r>
+      <w:proofErr w:type="spellEnd"/>
+      <w:r>
+        <w:rPr>
+          <w:rFonts w:ascii="Arial" w:hAnsi="Arial" w:cs="Arial"/>
+        </w:rPr>
+        <w:t>.</w:t>
+      </w:r>
+    </w:p>
+    <w:p>
+      <w:pPr>
+        <w:pStyle w:val="ListParagraph"/>
+        <w:numPr>
+          <w:ilvl w:val="5"/>
+          <w:numId w:val="1"/>
+        </w:numPr>
+        <w:rPr>
+          <w:rFonts w:ascii="Arial" w:hAnsi="Arial" w:cs="Arial"/>
+        </w:rPr>
+      </w:pPr>
+      <w:r>
+        <w:rPr>
+          <w:rFonts w:ascii="Arial" w:hAnsi="Arial" w:cs="Arial"/>
+        </w:rPr>
+        <w:t>Retreating</w:t>
+      </w:r>
+    </w:p>
+    <w:p>
+      <w:pPr>
+        <w:pStyle w:val="ListParagraph"/>
+        <w:numPr>
+          <w:ilvl w:val="6"/>
+          <w:numId w:val="1"/>
+        </w:numPr>
+        <w:rPr>
+          <w:rFonts w:ascii="Arial" w:hAnsi="Arial" w:cs="Arial"/>
+        </w:rPr>
+      </w:pPr>
+      <w:r>
+        <w:rPr>
+          <w:rFonts w:ascii="Arial" w:hAnsi="Arial" w:cs="Arial"/>
+        </w:rPr>
+        <w:t xml:space="preserve">Not </w:t>
+      </w:r>
+      <w:proofErr w:type="spellStart"/>
+      <w:r>
+        <w:rPr>
+          <w:rFonts w:ascii="Arial" w:hAnsi="Arial" w:cs="Arial"/>
+        </w:rPr>
+        <w:t>gonna</w:t>
+      </w:r>
+      <w:proofErr w:type="spellEnd"/>
+      <w:r>
+        <w:rPr>
+          <w:rFonts w:ascii="Arial" w:hAnsi="Arial" w:cs="Arial"/>
+        </w:rPr>
+        <w:t xml:space="preserve"> go out like this.</w:t>
+      </w:r>
+    </w:p>
+    <w:p>
+      <w:pPr>
+        <w:pStyle w:val="ListParagraph"/>
+        <w:numPr>
+          <w:ilvl w:val="6"/>
+          <w:numId w:val="1"/>
+        </w:numPr>
+        <w:rPr>
+          <w:rFonts w:ascii="Arial" w:hAnsi="Arial" w:cs="Arial"/>
+        </w:rPr>
+      </w:pPr>
+      <w:r>
+        <w:rPr>
+          <w:rFonts w:ascii="Arial" w:hAnsi="Arial" w:cs="Arial"/>
+        </w:rPr>
+        <w:lastRenderedPageBreak/>
+        <w:t xml:space="preserve">They </w:t>
+      </w:r>
+      <w:proofErr w:type="spellStart"/>
+      <w:proofErr w:type="gramStart"/>
+      <w:r>
+        <w:rPr>
+          <w:rFonts w:ascii="Arial" w:hAnsi="Arial" w:cs="Arial"/>
+        </w:rPr>
+        <w:t>shootin</w:t>
+      </w:r>
+      <w:proofErr w:type="spellEnd"/>
+      <w:r>
+        <w:rPr>
+          <w:rFonts w:ascii="Arial" w:hAnsi="Arial" w:cs="Arial"/>
+        </w:rPr>
+        <w:t>.</w:t>
+      </w:r>
+      <w:proofErr w:type="gramEnd"/>
+    </w:p>
+    <w:p>
+      <w:pPr>
+        <w:pStyle w:val="ListParagraph"/>
+        <w:numPr>
+          <w:ilvl w:val="6"/>
+          <w:numId w:val="1"/>
+        </w:numPr>
+        <w:rPr>
+          <w:rFonts w:ascii="Arial" w:hAnsi="Arial" w:cs="Arial"/>
+        </w:rPr>
+      </w:pPr>
+      <w:r>
+        <w:rPr>
+          <w:rFonts w:ascii="Arial" w:hAnsi="Arial" w:cs="Arial"/>
+        </w:rPr>
+        <w:t>I’m out.</w:t>
+      </w:r>
+    </w:p>
+    <w:p>
+      <w:pPr>
+        <w:pStyle w:val="ListParagraph"/>
+        <w:numPr>
+          <w:ilvl w:val="6"/>
+          <w:numId w:val="1"/>
+        </w:numPr>
+        <w:rPr>
+          <w:rFonts w:ascii="Arial" w:hAnsi="Arial" w:cs="Arial"/>
+        </w:rPr>
+      </w:pPr>
+      <w:r>
+        <w:rPr>
+          <w:rFonts w:ascii="Arial" w:hAnsi="Arial" w:cs="Arial"/>
+        </w:rPr>
+        <w:t>I’m out of here.</w:t>
+      </w:r>
+    </w:p>
+    <w:p>
+      <w:pPr>
+        <w:pStyle w:val="ListParagraph"/>
+        <w:numPr>
+          <w:ilvl w:val="5"/>
+          <w:numId w:val="1"/>
+        </w:numPr>
+        <w:rPr>
+          <w:rFonts w:ascii="Arial" w:hAnsi="Arial" w:cs="Arial"/>
+        </w:rPr>
+      </w:pPr>
+      <w:r>
+        <w:rPr>
+          <w:rFonts w:ascii="Arial" w:hAnsi="Arial" w:cs="Arial"/>
+        </w:rPr>
+        <w:t>Dying</w:t>
+      </w:r>
+    </w:p>
+    <w:p>
+      <w:pPr>
+        <w:pStyle w:val="ListParagraph"/>
+        <w:numPr>
+          <w:ilvl w:val="6"/>
+          <w:numId w:val="1"/>
+        </w:numPr>
+        <w:rPr>
+          <w:rFonts w:ascii="Arial" w:hAnsi="Arial" w:cs="Arial"/>
+        </w:rPr>
+      </w:pPr>
+      <w:r>
+        <w:rPr>
+          <w:rFonts w:ascii="Arial" w:hAnsi="Arial" w:cs="Arial"/>
+        </w:rPr>
+        <w:t>No…not like this.</w:t>
+      </w:r>
+    </w:p>
+    <w:p>
+      <w:pPr>
+        <w:pStyle w:val="ListParagraph"/>
+        <w:numPr>
+          <w:ilvl w:val="6"/>
+          <w:numId w:val="1"/>
+        </w:numPr>
+        <w:rPr>
+          <w:rFonts w:ascii="Arial" w:hAnsi="Arial" w:cs="Arial"/>
+        </w:rPr>
+      </w:pPr>
+      <w:proofErr w:type="spellStart"/>
+      <w:r>
+        <w:rPr>
+          <w:rFonts w:ascii="Arial" w:hAnsi="Arial" w:cs="Arial"/>
+        </w:rPr>
+        <w:t>Maamma</w:t>
+      </w:r>
+      <w:proofErr w:type="spellEnd"/>
+      <w:r>
+        <w:rPr>
+          <w:rFonts w:ascii="Arial" w:hAnsi="Arial" w:cs="Arial"/>
+        </w:rPr>
+        <w:t>!</w:t>
+      </w:r>
+    </w:p>
+    <w:p>
+      <w:pPr>
+        <w:pStyle w:val="ListParagraph"/>
+        <w:numPr>
+          <w:ilvl w:val="5"/>
+          <w:numId w:val="1"/>
+        </w:numPr>
+        <w:rPr>
+          <w:rFonts w:ascii="Arial" w:hAnsi="Arial" w:cs="Arial"/>
+        </w:rPr>
+      </w:pPr>
+      <w:r>
+        <w:rPr>
+          <w:rFonts w:ascii="Arial" w:hAnsi="Arial" w:cs="Arial"/>
+        </w:rPr>
+        <w:t>Gloating</w:t>
+      </w:r>
+    </w:p>
+    <w:p>
+      <w:pPr>
+        <w:pStyle w:val="ListParagraph"/>
+        <w:numPr>
+          <w:ilvl w:val="6"/>
+          <w:numId w:val="1"/>
+        </w:numPr>
+        <w:rPr>
+          <w:rFonts w:ascii="Arial" w:hAnsi="Arial" w:cs="Arial"/>
+        </w:rPr>
+      </w:pPr>
+      <w:r>
+        <w:rPr>
+          <w:rFonts w:ascii="Arial" w:hAnsi="Arial" w:cs="Arial"/>
+        </w:rPr>
+        <w:t>Go nigga, go nigga, go!</w:t>
+      </w:r>
+    </w:p>
+    <w:p>
+      <w:pPr>
+        <w:pStyle w:val="ListParagraph"/>
+        <w:numPr>
+          <w:ilvl w:val="6"/>
+          <w:numId w:val="1"/>
+        </w:numPr>
+        <w:rPr>
+          <w:rFonts w:ascii="Arial" w:hAnsi="Arial" w:cs="Arial"/>
+        </w:rPr>
+      </w:pPr>
+      <w:r>
+        <w:rPr>
+          <w:rFonts w:ascii="Arial" w:hAnsi="Arial" w:cs="Arial"/>
+        </w:rPr>
+        <w:t>Why you running.</w:t>
+      </w:r>
+    </w:p>
+    <w:p>
+      <w:pPr>
+        <w:pStyle w:val="ListParagraph"/>
+        <w:numPr>
+          <w:ilvl w:val="6"/>
+          <w:numId w:val="1"/>
+        </w:numPr>
+        <w:rPr>
+          <w:rFonts w:ascii="Arial" w:hAnsi="Arial" w:cs="Arial"/>
+        </w:rPr>
+      </w:pPr>
+      <w:r>
+        <w:rPr>
+          <w:rFonts w:ascii="Arial" w:hAnsi="Arial" w:cs="Arial"/>
+        </w:rPr>
+        <w:t>(vs White) Black power mother ***!</w:t>
+      </w:r>
+    </w:p>
+    <w:p>
+      <w:pPr>
+        <w:pStyle w:val="ListParagraph"/>
+        <w:numPr>
+          <w:ilvl w:val="5"/>
+          <w:numId w:val="1"/>
+        </w:numPr>
+        <w:rPr>
+          <w:rFonts w:ascii="Arial" w:hAnsi="Arial" w:cs="Arial"/>
+        </w:rPr>
+      </w:pPr>
+      <w:r>
+        <w:rPr>
+          <w:rFonts w:ascii="Arial" w:hAnsi="Arial" w:cs="Arial"/>
+        </w:rPr>
+        <w:t>Grenade</w:t>
+      </w:r>
+    </w:p>
+    <w:p>
+      <w:pPr>
+        <w:pStyle w:val="ListParagraph"/>
+        <w:numPr>
+          <w:ilvl w:val="6"/>
+          <w:numId w:val="1"/>
+        </w:numPr>
+        <w:rPr>
+          <w:rFonts w:ascii="Arial" w:hAnsi="Arial" w:cs="Arial"/>
+        </w:rPr>
+      </w:pPr>
+      <w:r>
+        <w:rPr>
+          <w:rFonts w:ascii="Arial" w:hAnsi="Arial" w:cs="Arial"/>
+        </w:rPr>
+        <w:t>This nigga got bombs dog.</w:t>
+      </w:r>
+    </w:p>
+    <w:p>
+      <w:pPr>
+        <w:pStyle w:val="ListParagraph"/>
+        <w:numPr>
+          <w:ilvl w:val="6"/>
+          <w:numId w:val="1"/>
+        </w:numPr>
+        <w:rPr>
+          <w:rFonts w:ascii="Arial" w:hAnsi="Arial" w:cs="Arial"/>
+        </w:rPr>
+      </w:pPr>
+      <w:r>
+        <w:rPr>
+          <w:rFonts w:ascii="Arial" w:hAnsi="Arial" w:cs="Arial"/>
+        </w:rPr>
+        <w:t>Back up, back up</w:t>
+      </w:r>
+    </w:p>
+    <w:p>
+      <w:pPr>
+        <w:pStyle w:val="ListParagraph"/>
+        <w:numPr>
+          <w:ilvl w:val="5"/>
+          <w:numId w:val="1"/>
+        </w:numPr>
+        <w:rPr>
+          <w:rFonts w:ascii="Arial" w:hAnsi="Arial" w:cs="Arial"/>
+        </w:rPr>
+      </w:pPr>
+      <w:r>
+        <w:rPr>
+          <w:rFonts w:ascii="Arial" w:hAnsi="Arial" w:cs="Arial"/>
+        </w:rPr>
+        <w:t xml:space="preserve">Victory </w:t>
+      </w:r>
+      <w:r>
+        <w:rPr>
+          <w:rFonts w:ascii="Arial" w:hAnsi="Arial" w:cs="Arial"/>
+        </w:rPr>
+        <w:t>Dance</w:t>
+      </w:r>
+    </w:p>
+    <w:p>
+      <w:pPr>
+        <w:pStyle w:val="ListParagraph"/>
+        <w:numPr>
+          <w:ilvl w:val="6"/>
+          <w:numId w:val="1"/>
+        </w:numPr>
+      </w:pPr>
+      <w:r>
+        <w:t>All enemies will do some sort of (dance, cheer) if they get multiple hits on player.</w:t>
+      </w:r>
+    </w:p>
+    <w:p>
+      <w:pPr>
+        <w:pStyle w:val="ListParagraph"/>
+        <w:numPr>
+          <w:ilvl w:val="6"/>
+          <w:numId w:val="1"/>
+        </w:numPr>
+      </w:pPr>
+      <w:r>
+        <w:rPr>
+          <w:rFonts w:ascii="Arial" w:hAnsi="Arial" w:cs="Arial"/>
+        </w:rPr>
+        <w:t>Moon walk dance</w:t>
+      </w:r>
+    </w:p>
+    <w:p>
+      <w:pPr>
+        <w:pStyle w:val="ListParagraph"/>
+        <w:numPr>
+          <w:ilvl w:val="2"/>
+          <w:numId w:val="1"/>
+        </w:numPr>
+      </w:pPr>
+      <w:proofErr w:type="spellStart"/>
+      <w:r>
+        <w:t>WalkerMech</w:t>
+      </w:r>
+      <w:proofErr w:type="spellEnd"/>
+    </w:p>
+    <w:p>
+      <w:pPr>
+        <w:pStyle w:val="ListParagraph"/>
+        <w:numPr>
+          <w:ilvl w:val="4"/>
+          <w:numId w:val="1"/>
+        </w:numPr>
+        <w:rPr>
+          <w:rFonts w:ascii="Arial" w:hAnsi="Arial" w:cs="Arial"/>
+        </w:rPr>
+      </w:pPr>
+      <w:r>
+        <w:rPr>
+          <w:rFonts w:ascii="Arial" w:hAnsi="Arial" w:cs="Arial"/>
+        </w:rPr>
+        <w:t>HP: 30</w:t>
+      </w:r>
+    </w:p>
+    <w:p>
+      <w:pPr>
+        <w:pStyle w:val="ListParagraph"/>
+        <w:numPr>
+          <w:ilvl w:val="4"/>
+          <w:numId w:val="1"/>
+        </w:numPr>
+        <w:rPr>
+          <w:rFonts w:ascii="Arial" w:hAnsi="Arial" w:cs="Arial"/>
+        </w:rPr>
+      </w:pPr>
+      <w:r>
+        <w:rPr>
+          <w:rFonts w:ascii="Arial" w:hAnsi="Arial" w:cs="Arial"/>
+        </w:rPr>
+        <w:t>Weapon</w:t>
+      </w:r>
+    </w:p>
+    <w:p>
+      <w:pPr>
+        <w:pStyle w:val="ListParagraph"/>
+        <w:numPr>
+          <w:ilvl w:val="5"/>
+          <w:numId w:val="1"/>
+        </w:numPr>
+        <w:rPr>
+          <w:rFonts w:ascii="Arial" w:hAnsi="Arial" w:cs="Arial"/>
+        </w:rPr>
+      </w:pPr>
+      <w:r>
+        <w:rPr>
+          <w:rFonts w:ascii="Arial" w:hAnsi="Arial" w:cs="Arial"/>
+        </w:rPr>
+        <w:t>Dual Cannon</w:t>
+      </w:r>
+    </w:p>
+    <w:p>
+      <w:pPr>
+        <w:pStyle w:val="ListParagraph"/>
+        <w:numPr>
+          <w:ilvl w:val="6"/>
+          <w:numId w:val="1"/>
+        </w:numPr>
+        <w:rPr>
+          <w:rFonts w:ascii="Arial" w:hAnsi="Arial" w:cs="Arial"/>
+        </w:rPr>
+      </w:pPr>
+      <w:r>
+        <w:rPr>
+          <w:rFonts w:ascii="Arial" w:hAnsi="Arial" w:cs="Arial"/>
+        </w:rPr>
+        <w:t>Damage: 3</w:t>
+      </w:r>
+    </w:p>
+    <w:p>
+      <w:pPr>
+        <w:pStyle w:val="ListParagraph"/>
+        <w:numPr>
+          <w:ilvl w:val="5"/>
+          <w:numId w:val="1"/>
+        </w:numPr>
+        <w:rPr>
+          <w:rFonts w:ascii="Arial" w:hAnsi="Arial" w:cs="Arial"/>
+        </w:rPr>
+      </w:pPr>
+      <w:r>
+        <w:rPr>
+          <w:rFonts w:ascii="Arial" w:hAnsi="Arial" w:cs="Arial"/>
+        </w:rPr>
+        <w:t>Stomp</w:t>
+      </w:r>
+    </w:p>
+    <w:p>
+      <w:pPr>
+        <w:pStyle w:val="ListParagraph"/>
+        <w:numPr>
+          <w:ilvl w:val="6"/>
+          <w:numId w:val="1"/>
+        </w:numPr>
+        <w:rPr>
+          <w:rFonts w:ascii="Arial" w:hAnsi="Arial" w:cs="Arial"/>
+        </w:rPr>
+      </w:pPr>
+      <w:r>
+        <w:rPr>
+          <w:rFonts w:ascii="Arial" w:hAnsi="Arial" w:cs="Arial"/>
+        </w:rPr>
+        <w:t>Damage: 10</w:t>
+      </w:r>
+    </w:p>
+    <w:p>
+      <w:pPr>
+        <w:pStyle w:val="NormalWeb"/>
+        <w:numPr>
+          <w:ilvl w:val="4"/>
+          <w:numId w:val="1"/>
+        </w:numPr>
+        <w:spacing w:before="24" w:beforeAutospacing="0" w:after="24" w:afterAutospacing="0"/>
+        <w:rPr>
+          <w:rFonts w:ascii="Arial" w:hAnsi="Arial" w:cs="Arial"/>
+          <w:color w:val="000000"/>
+        </w:rPr>
+      </w:pPr>
+      <w:r>
+        <w:rPr>
+          <w:rFonts w:ascii="Arial" w:hAnsi="Arial" w:cs="Arial"/>
+          <w:bCs/>
+          <w:color w:val="000000"/>
+        </w:rPr>
+        <w:t>Roll</w:t>
+      </w:r>
+      <w:r>
+        <w:rPr>
+          <w:rFonts w:ascii="Arial" w:hAnsi="Arial" w:cs="Arial"/>
+          <w:color w:val="000000"/>
+        </w:rPr>
+        <w:t xml:space="preserve">- </w:t>
+      </w:r>
+      <w:r>
+        <w:rPr>
+          <w:rFonts w:ascii="Arial" w:hAnsi="Arial" w:cs="Arial"/>
+          <w:color w:val="000000"/>
+        </w:rPr>
+        <w:t>0</w:t>
+      </w:r>
+    </w:p>
+    <w:p>
+      <w:pPr>
+        <w:pStyle w:val="NormalWeb"/>
+        <w:numPr>
+          <w:ilvl w:val="4"/>
+          <w:numId w:val="1"/>
+        </w:numPr>
+        <w:spacing w:before="24" w:beforeAutospacing="0" w:after="24" w:afterAutospacing="0"/>
+        <w:rPr>
+          <w:rFonts w:ascii="Arial" w:hAnsi="Arial" w:cs="Arial"/>
+          <w:color w:val="000000"/>
+        </w:rPr>
+      </w:pPr>
+      <w:r>
+        <w:rPr>
+          <w:rFonts w:ascii="Arial" w:hAnsi="Arial" w:cs="Arial"/>
+          <w:bCs/>
+          <w:color w:val="000000"/>
+        </w:rPr>
+        <w:t>Speed</w:t>
+      </w:r>
+      <w:r>
+        <w:rPr>
+          <w:rFonts w:ascii="Arial" w:hAnsi="Arial" w:cs="Arial"/>
+          <w:color w:val="000000"/>
+        </w:rPr>
+        <w:t>- 2</w:t>
+      </w:r>
+    </w:p>
+    <w:p>
+      <w:pPr>
+        <w:pStyle w:val="NormalWeb"/>
+        <w:numPr>
+          <w:ilvl w:val="4"/>
+          <w:numId w:val="1"/>
+        </w:numPr>
+        <w:spacing w:before="24" w:beforeAutospacing="0" w:after="24" w:afterAutospacing="0"/>
+        <w:rPr>
+          <w:rFonts w:ascii="Helvetica" w:hAnsi="Helvetica" w:cs="Helvetica"/>
+          <w:color w:val="000000"/>
+        </w:rPr>
+      </w:pPr>
+      <w:r>
+        <w:rPr>
+          <w:rFonts w:ascii="Arial" w:hAnsi="Arial" w:cs="Arial"/>
+          <w:bCs/>
+          <w:color w:val="000000"/>
+        </w:rPr>
+        <w:t>Jump</w:t>
+      </w:r>
+      <w:r>
+        <w:rPr>
+          <w:rFonts w:ascii="Arial" w:hAnsi="Arial" w:cs="Arial"/>
+          <w:color w:val="000000"/>
+        </w:rPr>
+        <w:t>- 7</w:t>
+      </w:r>
+    </w:p>
+    <w:p>
+      <w:pPr>
+        <w:pStyle w:val="NormalWeb"/>
+        <w:numPr>
+          <w:ilvl w:val="4"/>
+          <w:numId w:val="1"/>
+        </w:numPr>
+        <w:spacing w:before="24" w:beforeAutospacing="0" w:after="24" w:afterAutospacing="0"/>
+        <w:rPr>
+          <w:rFonts w:ascii="Helvetica" w:hAnsi="Helvetica" w:cs="Helvetica"/>
+          <w:color w:val="000000"/>
+        </w:rPr>
+      </w:pPr>
+      <w:r>
+        <w:rPr>
+          <w:rFonts w:ascii="Arial" w:hAnsi="Arial" w:cs="Arial"/>
+          <w:color w:val="000000"/>
+        </w:rPr>
+        <w:t>Action</w:t>
+      </w:r>
+    </w:p>
+    <w:p>
+      <w:pPr>
+        <w:pStyle w:val="NormalWeb"/>
+        <w:numPr>
+          <w:ilvl w:val="5"/>
+          <w:numId w:val="1"/>
+        </w:numPr>
+        <w:spacing w:before="24" w:beforeAutospacing="0" w:after="24" w:afterAutospacing="0"/>
+        <w:rPr>
+          <w:rFonts w:ascii="Helvetica" w:hAnsi="Helvetica" w:cs="Helvetica"/>
+          <w:color w:val="000000"/>
+        </w:rPr>
+      </w:pPr>
+      <w:r>
+        <w:rPr>
+          <w:rFonts w:ascii="Helvetica" w:hAnsi="Helvetica" w:cs="Helvetica"/>
+          <w:color w:val="000000"/>
+        </w:rPr>
+        <w:t>Slowly tries to walk up to player.</w:t>
+      </w:r>
+    </w:p>
+    <w:p>
+      <w:pPr>
+        <w:pStyle w:val="NormalWeb"/>
+        <w:numPr>
+          <w:ilvl w:val="5"/>
+          <w:numId w:val="1"/>
+        </w:numPr>
+        <w:spacing w:before="24" w:beforeAutospacing="0" w:after="24" w:afterAutospacing="0"/>
+        <w:rPr>
+          <w:rFonts w:ascii="Helvetica" w:hAnsi="Helvetica" w:cs="Helvetica"/>
+          <w:color w:val="000000"/>
+        </w:rPr>
+      </w:pPr>
+      <w:r>
+        <w:rPr>
+          <w:rFonts w:ascii="Arial" w:hAnsi="Arial" w:cs="Arial"/>
+          <w:color w:val="000000"/>
+        </w:rPr>
+        <w:t>Will shoot at player from a far distance.</w:t>
+      </w:r>
+    </w:p>
+    <w:p>
+      <w:pPr>
+        <w:pStyle w:val="NormalWeb"/>
+        <w:numPr>
+          <w:ilvl w:val="5"/>
+          <w:numId w:val="1"/>
+        </w:numPr>
+        <w:spacing w:before="24" w:beforeAutospacing="0" w:after="24" w:afterAutospacing="0"/>
+        <w:rPr>
+          <w:rFonts w:ascii="Helvetica" w:hAnsi="Helvetica" w:cs="Helvetica"/>
+          <w:color w:val="000000"/>
+        </w:rPr>
+      </w:pPr>
+      <w:r>
+        <w:rPr>
+          <w:rFonts w:ascii="Arial" w:hAnsi="Arial" w:cs="Arial"/>
+          <w:color w:val="000000"/>
+        </w:rPr>
+        <w:t>If player</w:t>
+      </w:r>
+      <w:r>
+        <w:rPr>
+          <w:rFonts w:ascii="Arial" w:hAnsi="Arial" w:cs="Arial"/>
+          <w:color w:val="000000"/>
+        </w:rPr>
+        <w:t xml:space="preserve"> is in jump distance…walker will try to stomp on top of him. He will do this once every 10 seconds.</w:t>
+      </w:r>
+    </w:p>
+    <w:p>
+      <w:pPr>
+        <w:pStyle w:val="NormalWeb"/>
+        <w:numPr>
+          <w:ilvl w:val="5"/>
+          <w:numId w:val="1"/>
+        </w:numPr>
+        <w:spacing w:before="24" w:beforeAutospacing="0" w:after="24" w:afterAutospacing="0"/>
+        <w:rPr>
+          <w:rFonts w:ascii="Helvetica" w:hAnsi="Helvetica" w:cs="Helvetica"/>
+          <w:color w:val="000000"/>
+        </w:rPr>
+      </w:pPr>
+      <w:r>
+        <w:rPr>
+          <w:rFonts w:ascii="Arial" w:hAnsi="Arial" w:cs="Arial"/>
+          <w:color w:val="000000"/>
+        </w:rPr>
+        <w:t>Can only take damage to the head.</w:t>
+      </w:r>
+    </w:p>
+    <w:p>
+      <w:pPr>
+        <w:pStyle w:val="NormalWeb"/>
+        <w:numPr>
+          <w:ilvl w:val="5"/>
+          <w:numId w:val="1"/>
+        </w:numPr>
+        <w:spacing w:before="24" w:beforeAutospacing="0" w:after="24" w:afterAutospacing="0"/>
+        <w:rPr>
+          <w:rFonts w:ascii="Helvetica" w:hAnsi="Helvetica" w:cs="Helvetica"/>
+          <w:color w:val="000000"/>
+        </w:rPr>
+      </w:pPr>
+      <w:r>
+        <w:rPr>
+          <w:rFonts w:ascii="Arial" w:hAnsi="Arial" w:cs="Arial"/>
+          <w:color w:val="000000"/>
+        </w:rPr>
+        <w:t>Player can pass under its legs.</w:t>
+      </w:r>
+    </w:p>
+    <w:p>
+      <w:pPr>
+        <w:pStyle w:val="ListParagraph"/>
+        <w:numPr>
+          <w:ilvl w:val="4"/>
+          <w:numId w:val="1"/>
+        </w:numPr>
+        <w:rPr>
+          <w:rFonts w:ascii="Arial" w:hAnsi="Arial" w:cs="Arial"/>
+        </w:rPr>
+      </w:pPr>
+      <w:r>
+        <w:rPr>
+          <w:rFonts w:ascii="Arial" w:hAnsi="Arial" w:cs="Arial"/>
+        </w:rPr>
+        <w:t>Emotions</w:t>
+      </w:r>
+    </w:p>
+    <w:p>
+      <w:pPr>
+        <w:pStyle w:val="ListParagraph"/>
+        <w:numPr>
+          <w:ilvl w:val="5"/>
+          <w:numId w:val="1"/>
+        </w:numPr>
+        <w:rPr>
+          <w:rFonts w:ascii="Arial" w:hAnsi="Arial" w:cs="Arial"/>
+        </w:rPr>
+      </w:pPr>
+      <w:r>
+        <w:rPr>
+          <w:rFonts w:ascii="Arial" w:hAnsi="Arial" w:cs="Arial"/>
+        </w:rPr>
+        <w:t>Winning</w:t>
+      </w:r>
+    </w:p>
+    <w:p>
+      <w:pPr>
+        <w:pStyle w:val="ListParagraph"/>
+        <w:numPr>
+          <w:ilvl w:val="6"/>
+          <w:numId w:val="1"/>
+        </w:numPr>
+        <w:rPr>
+          <w:rFonts w:ascii="Arial" w:hAnsi="Arial" w:cs="Arial"/>
+        </w:rPr>
+      </w:pPr>
+      <w:proofErr w:type="gramStart"/>
+      <w:r>
+        <w:rPr>
+          <w:rFonts w:ascii="Arial" w:hAnsi="Arial" w:cs="Arial"/>
+        </w:rPr>
+        <w:t>Stay on target…stay</w:t>
+      </w:r>
+      <w:proofErr w:type="gramEnd"/>
+      <w:r>
+        <w:rPr>
+          <w:rFonts w:ascii="Arial" w:hAnsi="Arial" w:cs="Arial"/>
+        </w:rPr>
+        <w:t xml:space="preserve"> on target.</w:t>
+      </w:r>
+    </w:p>
+    <w:p>
+      <w:pPr>
+        <w:pStyle w:val="ListParagraph"/>
+        <w:numPr>
+          <w:ilvl w:val="5"/>
+          <w:numId w:val="1"/>
+        </w:numPr>
+        <w:rPr>
+          <w:rFonts w:ascii="Arial" w:hAnsi="Arial" w:cs="Arial"/>
+        </w:rPr>
+      </w:pPr>
+      <w:r>
+        <w:rPr>
+          <w:rFonts w:ascii="Arial" w:hAnsi="Arial" w:cs="Arial"/>
+        </w:rPr>
+        <w:t>Retreating</w:t>
+      </w:r>
+    </w:p>
+    <w:p>
+      <w:pPr>
+        <w:pStyle w:val="ListParagraph"/>
+        <w:numPr>
+          <w:ilvl w:val="6"/>
+          <w:numId w:val="1"/>
+        </w:numPr>
+        <w:rPr>
+          <w:rFonts w:ascii="Arial" w:hAnsi="Arial" w:cs="Arial"/>
+        </w:rPr>
+      </w:pPr>
+      <w:r>
+        <w:rPr>
+          <w:rFonts w:ascii="Arial" w:hAnsi="Arial" w:cs="Arial"/>
+        </w:rPr>
+        <w:t>Target retreating.</w:t>
+      </w:r>
+    </w:p>
+    <w:p>
+      <w:pPr>
+        <w:pStyle w:val="ListParagraph"/>
+        <w:numPr>
+          <w:ilvl w:val="5"/>
+          <w:numId w:val="1"/>
+        </w:numPr>
+        <w:rPr>
+          <w:rFonts w:ascii="Arial" w:hAnsi="Arial" w:cs="Arial"/>
+        </w:rPr>
+      </w:pPr>
+      <w:r>
+        <w:rPr>
+          <w:rFonts w:ascii="Arial" w:hAnsi="Arial" w:cs="Arial"/>
+        </w:rPr>
+        <w:t>Dying</w:t>
+      </w:r>
+    </w:p>
+    <w:p>
+      <w:pPr>
+        <w:pStyle w:val="ListParagraph"/>
+        <w:numPr>
+          <w:ilvl w:val="6"/>
+          <w:numId w:val="1"/>
+        </w:numPr>
+        <w:rPr>
+          <w:rFonts w:ascii="Arial" w:hAnsi="Arial" w:cs="Arial"/>
+        </w:rPr>
+      </w:pPr>
+      <w:r>
+        <w:rPr>
+          <w:rFonts w:ascii="Arial" w:hAnsi="Arial" w:cs="Arial"/>
+        </w:rPr>
+        <w:t>Target Bleeding.</w:t>
+      </w:r>
+    </w:p>
+    <w:p>
+      <w:pPr>
+        <w:pStyle w:val="ListParagraph"/>
+        <w:numPr>
+          <w:ilvl w:val="2"/>
+          <w:numId w:val="1"/>
+        </w:numPr>
+        <w:rPr>
+          <w:rFonts w:ascii="Arial" w:hAnsi="Arial" w:cs="Arial"/>
+        </w:rPr>
+      </w:pPr>
+      <w:r>
+        <w:rPr>
+          <w:rFonts w:ascii="Arial" w:hAnsi="Arial" w:cs="Arial"/>
+        </w:rPr>
+        <w:t>Mine Droid</w:t>
+      </w:r>
+    </w:p>
+    <w:p>
+      <w:pPr>
+        <w:pStyle w:val="ListParagraph"/>
+        <w:numPr>
+          <w:ilvl w:val="4"/>
+          <w:numId w:val="1"/>
+        </w:numPr>
+        <w:rPr>
+          <w:rFonts w:ascii="Arial" w:hAnsi="Arial" w:cs="Arial"/>
+        </w:rPr>
+      </w:pPr>
+      <w:r>
+        <w:rPr>
+          <w:rFonts w:ascii="Arial" w:hAnsi="Arial" w:cs="Arial"/>
+        </w:rPr>
+        <w:lastRenderedPageBreak/>
+        <w:t>HP: 3</w:t>
+      </w:r>
+    </w:p>
+    <w:p>
+      <w:pPr>
+        <w:pStyle w:val="ListParagraph"/>
+        <w:numPr>
+          <w:ilvl w:val="4"/>
+          <w:numId w:val="1"/>
+        </w:numPr>
+        <w:rPr>
+          <w:rFonts w:ascii="Arial" w:hAnsi="Arial" w:cs="Arial"/>
+        </w:rPr>
+      </w:pPr>
+      <w:r>
+        <w:rPr>
+          <w:rFonts w:ascii="Arial" w:hAnsi="Arial" w:cs="Arial"/>
+        </w:rPr>
+        <w:t>Damage: 50</w:t>
+      </w:r>
+    </w:p>
+    <w:p>
+      <w:pPr>
+        <w:pStyle w:val="ListParagraph"/>
+        <w:numPr>
+          <w:ilvl w:val="4"/>
+          <w:numId w:val="1"/>
+        </w:numPr>
+        <w:rPr>
+          <w:rFonts w:ascii="Arial" w:hAnsi="Arial" w:cs="Arial"/>
+        </w:rPr>
+      </w:pPr>
+      <w:r>
+        <w:rPr>
+          <w:rFonts w:ascii="Arial" w:hAnsi="Arial" w:cs="Arial"/>
+        </w:rPr>
+        <w:t>Action</w:t>
+      </w:r>
+    </w:p>
+    <w:p>
+      <w:pPr>
+        <w:pStyle w:val="ListParagraph"/>
+        <w:numPr>
+          <w:ilvl w:val="5"/>
+          <w:numId w:val="1"/>
+        </w:numPr>
+        <w:rPr>
+          <w:rFonts w:ascii="Arial" w:hAnsi="Arial" w:cs="Arial"/>
+        </w:rPr>
+      </w:pPr>
+      <w:r>
+        <w:rPr>
+          <w:rFonts w:ascii="Arial" w:hAnsi="Arial" w:cs="Arial"/>
+        </w:rPr>
+        <w:t>Will try to walk up to player and explode.</w:t>
+      </w:r>
+    </w:p>
+    <w:p>
+      <w:pPr>
+        <w:pStyle w:val="ListParagraph"/>
+        <w:numPr>
+          <w:ilvl w:val="2"/>
+          <w:numId w:val="1"/>
+        </w:numPr>
+        <w:rPr>
+          <w:rFonts w:ascii="Arial" w:hAnsi="Arial" w:cs="Arial"/>
+        </w:rPr>
+      </w:pPr>
+      <w:r>
+        <w:rPr>
+          <w:rFonts w:ascii="Arial" w:hAnsi="Arial" w:cs="Arial"/>
+        </w:rPr>
+        <w:t xml:space="preserve">Gunner </w:t>
+      </w:r>
+      <w:proofErr w:type="spellStart"/>
+      <w:r>
+        <w:rPr>
+          <w:rFonts w:ascii="Arial" w:hAnsi="Arial" w:cs="Arial"/>
+        </w:rPr>
+        <w:t>Mech</w:t>
+      </w:r>
+      <w:proofErr w:type="spellEnd"/>
+    </w:p>
+    <w:p>
+      <w:pPr>
+        <w:pStyle w:val="ListParagraph"/>
+        <w:numPr>
+          <w:ilvl w:val="4"/>
+          <w:numId w:val="1"/>
+        </w:numPr>
+        <w:rPr>
+          <w:rFonts w:ascii="Arial" w:hAnsi="Arial" w:cs="Arial"/>
+        </w:rPr>
+      </w:pPr>
+      <w:r>
+        <w:rPr>
+          <w:rFonts w:ascii="Arial" w:hAnsi="Arial" w:cs="Arial"/>
+        </w:rPr>
+        <w:t>HP: 30</w:t>
+      </w:r>
+    </w:p>
+    <w:p>
+      <w:pPr>
+        <w:pStyle w:val="ListParagraph"/>
+        <w:numPr>
+          <w:ilvl w:val="4"/>
+          <w:numId w:val="1"/>
+        </w:numPr>
+        <w:rPr>
+          <w:rFonts w:ascii="Arial" w:hAnsi="Arial" w:cs="Arial"/>
+        </w:rPr>
+      </w:pPr>
+      <w:r>
+        <w:rPr>
+          <w:rFonts w:ascii="Arial" w:hAnsi="Arial" w:cs="Arial"/>
+        </w:rPr>
+        <w:t>Weapons</w:t>
+      </w:r>
+    </w:p>
+    <w:p>
+      <w:pPr>
+        <w:pStyle w:val="ListParagraph"/>
+        <w:numPr>
+          <w:ilvl w:val="5"/>
+          <w:numId w:val="1"/>
+        </w:numPr>
+        <w:rPr>
+          <w:rFonts w:ascii="Arial" w:hAnsi="Arial" w:cs="Arial"/>
+        </w:rPr>
+      </w:pPr>
+      <w:r>
+        <w:rPr>
+          <w:rFonts w:ascii="Arial" w:hAnsi="Arial" w:cs="Arial"/>
+        </w:rPr>
+        <w:t>Mini Guns</w:t>
+      </w:r>
+    </w:p>
+    <w:p>
+      <w:pPr>
+        <w:pStyle w:val="ListParagraph"/>
+        <w:numPr>
+          <w:ilvl w:val="6"/>
+          <w:numId w:val="1"/>
+        </w:numPr>
+        <w:rPr>
+          <w:rFonts w:ascii="Arial" w:hAnsi="Arial" w:cs="Arial"/>
+        </w:rPr>
+      </w:pPr>
+      <w:r>
+        <w:rPr>
+          <w:rFonts w:ascii="Arial" w:hAnsi="Arial" w:cs="Arial"/>
+        </w:rPr>
+        <w:t>Damage 10</w:t>
+      </w:r>
+    </w:p>
+    <w:p>
+      <w:pPr>
+        <w:pStyle w:val="ListParagraph"/>
+        <w:numPr>
+          <w:ilvl w:val="5"/>
+          <w:numId w:val="1"/>
+        </w:numPr>
+        <w:rPr>
+          <w:rFonts w:ascii="Arial" w:hAnsi="Arial" w:cs="Arial"/>
+        </w:rPr>
+      </w:pPr>
+      <w:r>
+        <w:rPr>
+          <w:rFonts w:ascii="Arial" w:hAnsi="Arial" w:cs="Arial"/>
+        </w:rPr>
+        <w:t>Stomp</w:t>
+      </w:r>
+    </w:p>
+    <w:p>
+      <w:pPr>
+        <w:pStyle w:val="ListParagraph"/>
+        <w:numPr>
+          <w:ilvl w:val="6"/>
+          <w:numId w:val="1"/>
+        </w:numPr>
+        <w:rPr>
+          <w:rFonts w:ascii="Arial" w:hAnsi="Arial" w:cs="Arial"/>
+        </w:rPr>
+      </w:pPr>
+      <w:r>
+        <w:rPr>
+          <w:rFonts w:ascii="Arial" w:hAnsi="Arial" w:cs="Arial"/>
+        </w:rPr>
+        <w:t>35</w:t>
+      </w:r>
+    </w:p>
+    <w:p>
+      <w:pPr>
+        <w:pStyle w:val="ListParagraph"/>
+        <w:numPr>
+          <w:ilvl w:val="4"/>
+          <w:numId w:val="1"/>
+        </w:numPr>
+        <w:rPr>
+          <w:rFonts w:ascii="Arial" w:hAnsi="Arial" w:cs="Arial"/>
+        </w:rPr>
+      </w:pPr>
+      <w:r>
+        <w:rPr>
+          <w:rFonts w:ascii="Arial" w:hAnsi="Arial" w:cs="Arial"/>
+        </w:rPr>
+        <w:t>Actions</w:t>
+      </w:r>
+    </w:p>
+    <w:p>
+      <w:pPr>
+        <w:pStyle w:val="ListParagraph"/>
+        <w:numPr>
+          <w:ilvl w:val="5"/>
+          <w:numId w:val="1"/>
+        </w:numPr>
+        <w:rPr>
+          <w:rFonts w:ascii="Arial" w:hAnsi="Arial" w:cs="Arial"/>
+        </w:rPr>
+      </w:pPr>
+      <w:r>
+        <w:rPr>
+          <w:rFonts w:ascii="Arial" w:hAnsi="Arial" w:cs="Arial"/>
+        </w:rPr>
+        <w:t xml:space="preserve">Will </w:t>
+      </w:r>
+      <w:r>
+        <w:rPr>
+          <w:rFonts w:ascii="Arial" w:hAnsi="Arial" w:cs="Arial"/>
+        </w:rPr>
+        <w:t>walk up to players before stopping and shooting.</w:t>
+      </w:r>
+    </w:p>
+    <w:p>
+      <w:pPr>
+        <w:pStyle w:val="ListParagraph"/>
+        <w:numPr>
+          <w:ilvl w:val="5"/>
+          <w:numId w:val="1"/>
+        </w:numPr>
+        <w:rPr>
+          <w:rFonts w:ascii="Arial" w:hAnsi="Arial" w:cs="Arial"/>
+        </w:rPr>
+      </w:pPr>
+      <w:r>
+        <w:rPr>
+          <w:rFonts w:ascii="Arial" w:hAnsi="Arial" w:cs="Arial"/>
+        </w:rPr>
+        <w:t>Has two shoot patters</w:t>
+      </w:r>
+    </w:p>
+    <w:p>
+      <w:pPr>
+        <w:pStyle w:val="ListParagraph"/>
+        <w:numPr>
+          <w:ilvl w:val="6"/>
+          <w:numId w:val="1"/>
+        </w:numPr>
+        <w:rPr>
+          <w:rFonts w:ascii="Arial" w:hAnsi="Arial" w:cs="Arial"/>
+        </w:rPr>
+      </w:pPr>
+      <w:r>
+        <w:rPr>
+          <w:rFonts w:ascii="Arial" w:hAnsi="Arial" w:cs="Arial"/>
+        </w:rPr>
+        <w:t>He will shoot straight at player with one arm and after 2 secs alternate with the other arm.</w:t>
+      </w:r>
+    </w:p>
+    <w:p>
+      <w:pPr>
+        <w:pStyle w:val="ListParagraph"/>
+        <w:numPr>
+          <w:ilvl w:val="6"/>
+          <w:numId w:val="1"/>
+        </w:numPr>
+        <w:rPr>
+          <w:rFonts w:ascii="Arial" w:hAnsi="Arial" w:cs="Arial"/>
+        </w:rPr>
+      </w:pPr>
+      <w:r>
+        <w:rPr>
+          <w:rFonts w:ascii="Arial" w:hAnsi="Arial" w:cs="Arial"/>
+        </w:rPr>
+        <w:t>Will fire in an arc type pattern with both arms.</w:t>
+      </w:r>
+    </w:p>
+    <w:p>
+      <w:pPr>
+        <w:pStyle w:val="ListParagraph"/>
+        <w:numPr>
+          <w:ilvl w:val="5"/>
+          <w:numId w:val="1"/>
+        </w:numPr>
+        <w:rPr>
+          <w:rFonts w:ascii="Arial" w:hAnsi="Arial" w:cs="Arial"/>
+        </w:rPr>
+      </w:pPr>
+      <w:r>
+        <w:rPr>
+          <w:rFonts w:ascii="Arial" w:hAnsi="Arial" w:cs="Arial"/>
+        </w:rPr>
+        <w:t>Will dash towards opponent it</w:t>
+      </w:r>
+    </w:p>
+    <w:p>
+      <w:pPr>
+        <w:pStyle w:val="ListParagraph"/>
+        <w:numPr>
+          <w:ilvl w:val="6"/>
+          <w:numId w:val="1"/>
+        </w:numPr>
+        <w:rPr>
+          <w:rFonts w:ascii="Arial" w:hAnsi="Arial" w:cs="Arial"/>
+        </w:rPr>
+      </w:pPr>
+      <w:r>
+        <w:rPr>
+          <w:rFonts w:ascii="Arial" w:hAnsi="Arial" w:cs="Arial"/>
+        </w:rPr>
+        <w:t>Opponent if engaged and player is too far away.</w:t>
+      </w:r>
+    </w:p>
+    <w:p>
+      <w:pPr>
+        <w:pStyle w:val="ListParagraph"/>
+        <w:numPr>
+          <w:ilvl w:val="5"/>
+          <w:numId w:val="1"/>
+        </w:numPr>
+        <w:rPr>
+          <w:rFonts w:ascii="Arial" w:hAnsi="Arial" w:cs="Arial"/>
+        </w:rPr>
+      </w:pPr>
+      <w:r>
+        <w:rPr>
+          <w:rFonts w:ascii="Arial" w:hAnsi="Arial" w:cs="Arial"/>
+        </w:rPr>
+        <w:t>Falling from high distances will cause fall damage to player if they are beneath the mech.</w:t>
+      </w:r>
+    </w:p>
+    <w:p>
+      <w:pPr>
+        <w:pStyle w:val="ListParagraph"/>
+        <w:numPr>
+          <w:ilvl w:val="4"/>
+          <w:numId w:val="1"/>
+        </w:numPr>
+        <w:rPr>
+          <w:rFonts w:ascii="Arial" w:hAnsi="Arial" w:cs="Arial"/>
+        </w:rPr>
+      </w:pPr>
+      <w:r>
+        <w:rPr>
+          <w:rFonts w:ascii="Arial" w:hAnsi="Arial" w:cs="Arial"/>
+        </w:rPr>
+        <w:t>Emotions</w:t>
       </w:r>
       <w:bookmarkStart w:id="0" w:name="_GoBack"/>
       <w:bookmarkEnd w:id="0"/>
-    </w:p>
-    <w:p>
-      <w:pPr>
-        <w:pStyle w:val="ListParagraph"/>
-        <w:numPr>
-          <w:ilvl w:val="7"/>
-          <w:numId w:val="1"/>
-        </w:numPr>
-        <w:rPr>
-          <w:rFonts w:ascii="Arial" w:hAnsi="Arial" w:cs="Arial"/>
-        </w:rPr>
-      </w:pPr>
-      <w:r>
-        <w:rPr>
-          <w:rFonts w:ascii="Arial" w:hAnsi="Arial" w:cs="Arial"/>
-        </w:rPr>
-        <w:t>Not so superior now…huh home boy.</w:t>
-      </w:r>
-    </w:p>
-    <w:p>
-      <w:pPr>
-        <w:pStyle w:val="ListParagraph"/>
-        <w:numPr>
-          <w:ilvl w:val="6"/>
-          <w:numId w:val="1"/>
-        </w:numPr>
-        <w:rPr>
-          <w:rFonts w:ascii="Arial" w:hAnsi="Arial" w:cs="Arial"/>
-        </w:rPr>
-      </w:pPr>
-      <w:r>
-        <w:rPr>
-          <w:rFonts w:ascii="Arial" w:hAnsi="Arial" w:cs="Arial"/>
-        </w:rPr>
-        <w:t xml:space="preserve">Take that heat </w:t>
-      </w:r>
-      <w:proofErr w:type="spellStart"/>
-      <w:r>
-        <w:rPr>
-          <w:rFonts w:ascii="Arial" w:hAnsi="Arial" w:cs="Arial"/>
-        </w:rPr>
-        <w:t>hommie</w:t>
-      </w:r>
-      <w:proofErr w:type="spellEnd"/>
-      <w:r>
-        <w:rPr>
-          <w:rFonts w:ascii="Arial" w:hAnsi="Arial" w:cs="Arial"/>
-        </w:rPr>
-        <w:t>.</w:t>
-      </w:r>
-    </w:p>
-    <w:p>
-      <w:pPr>
-        <w:pStyle w:val="ListParagraph"/>
-        <w:numPr>
-          <w:ilvl w:val="5"/>
-          <w:numId w:val="1"/>
-        </w:numPr>
-        <w:rPr>
-          <w:rFonts w:ascii="Arial" w:hAnsi="Arial" w:cs="Arial"/>
-        </w:rPr>
-      </w:pPr>
-      <w:r>
-        <w:rPr>
-          <w:rFonts w:ascii="Arial" w:hAnsi="Arial" w:cs="Arial"/>
-        </w:rPr>
-        <w:t>Retreating</w:t>
-      </w:r>
-    </w:p>
-    <w:p>
-      <w:pPr>
-        <w:pStyle w:val="ListParagraph"/>
-        <w:numPr>
-          <w:ilvl w:val="6"/>
-          <w:numId w:val="1"/>
-        </w:numPr>
-        <w:rPr>
-          <w:rFonts w:ascii="Arial" w:hAnsi="Arial" w:cs="Arial"/>
-        </w:rPr>
-      </w:pPr>
-      <w:r>
-        <w:rPr>
-          <w:rFonts w:ascii="Arial" w:hAnsi="Arial" w:cs="Arial"/>
-        </w:rPr>
-        <w:t xml:space="preserve">Not </w:t>
-      </w:r>
-      <w:proofErr w:type="spellStart"/>
-      <w:r>
-        <w:rPr>
-          <w:rFonts w:ascii="Arial" w:hAnsi="Arial" w:cs="Arial"/>
-        </w:rPr>
-        <w:t>gonna</w:t>
-      </w:r>
-      <w:proofErr w:type="spellEnd"/>
-      <w:r>
-        <w:rPr>
-          <w:rFonts w:ascii="Arial" w:hAnsi="Arial" w:cs="Arial"/>
-        </w:rPr>
-        <w:t xml:space="preserve"> go out like this.</w:t>
-      </w:r>
-    </w:p>
-    <w:p>
-      <w:pPr>
-        <w:pStyle w:val="ListParagraph"/>
-        <w:numPr>
-          <w:ilvl w:val="6"/>
-          <w:numId w:val="1"/>
-        </w:numPr>
-        <w:rPr>
-          <w:rFonts w:ascii="Arial" w:hAnsi="Arial" w:cs="Arial"/>
-        </w:rPr>
-      </w:pPr>
-      <w:r>
-        <w:rPr>
-          <w:rFonts w:ascii="Arial" w:hAnsi="Arial" w:cs="Arial"/>
-        </w:rPr>
-        <w:t xml:space="preserve">They </w:t>
-      </w:r>
-      <w:proofErr w:type="spellStart"/>
-      <w:proofErr w:type="gramStart"/>
-      <w:r>
-        <w:rPr>
-          <w:rFonts w:ascii="Arial" w:hAnsi="Arial" w:cs="Arial"/>
-        </w:rPr>
-        <w:t>shootin</w:t>
-      </w:r>
-      <w:proofErr w:type="spellEnd"/>
-      <w:r>
-        <w:rPr>
-          <w:rFonts w:ascii="Arial" w:hAnsi="Arial" w:cs="Arial"/>
-        </w:rPr>
-        <w:t>.</w:t>
-      </w:r>
-      <w:proofErr w:type="gramEnd"/>
-    </w:p>
-    <w:p>
-      <w:pPr>
-        <w:pStyle w:val="ListParagraph"/>
-        <w:numPr>
-          <w:ilvl w:val="6"/>
-          <w:numId w:val="1"/>
-        </w:numPr>
-        <w:rPr>
-          <w:rFonts w:ascii="Arial" w:hAnsi="Arial" w:cs="Arial"/>
-        </w:rPr>
-      </w:pPr>
-      <w:r>
-        <w:rPr>
-          <w:rFonts w:ascii="Arial" w:hAnsi="Arial" w:cs="Arial"/>
-        </w:rPr>
-        <w:t>I’m out.</w:t>
-      </w:r>
-    </w:p>
-    <w:p>
-      <w:pPr>
-        <w:pStyle w:val="ListParagraph"/>
-        <w:numPr>
-          <w:ilvl w:val="6"/>
-          <w:numId w:val="1"/>
-        </w:numPr>
-        <w:rPr>
-          <w:rFonts w:ascii="Arial" w:hAnsi="Arial" w:cs="Arial"/>
-        </w:rPr>
-      </w:pPr>
-      <w:r>
-        <w:rPr>
-          <w:rFonts w:ascii="Arial" w:hAnsi="Arial" w:cs="Arial"/>
-        </w:rPr>
-        <w:lastRenderedPageBreak/>
-        <w:t>I’m out of here.</w:t>
-      </w:r>
-    </w:p>
-    <w:p>
-      <w:pPr>
-        <w:pStyle w:val="ListParagraph"/>
-        <w:numPr>
-          <w:ilvl w:val="5"/>
-          <w:numId w:val="1"/>
-        </w:numPr>
-        <w:rPr>
-          <w:rFonts w:ascii="Arial" w:hAnsi="Arial" w:cs="Arial"/>
-        </w:rPr>
-      </w:pPr>
-      <w:r>
-        <w:rPr>
-          <w:rFonts w:ascii="Arial" w:hAnsi="Arial" w:cs="Arial"/>
-        </w:rPr>
-        <w:t>Dying</w:t>
-      </w:r>
-    </w:p>
-    <w:p>
-      <w:pPr>
-        <w:pStyle w:val="ListParagraph"/>
-        <w:numPr>
-          <w:ilvl w:val="6"/>
-          <w:numId w:val="1"/>
-        </w:numPr>
-        <w:rPr>
-          <w:rFonts w:ascii="Arial" w:hAnsi="Arial" w:cs="Arial"/>
-        </w:rPr>
-      </w:pPr>
-      <w:r>
-        <w:rPr>
-          <w:rFonts w:ascii="Arial" w:hAnsi="Arial" w:cs="Arial"/>
-        </w:rPr>
-        <w:t>No…not like this.</w:t>
-      </w:r>
-    </w:p>
-    <w:p>
-      <w:pPr>
-        <w:pStyle w:val="ListParagraph"/>
-        <w:numPr>
-          <w:ilvl w:val="6"/>
-          <w:numId w:val="1"/>
-        </w:numPr>
-        <w:rPr>
-          <w:rFonts w:ascii="Arial" w:hAnsi="Arial" w:cs="Arial"/>
-        </w:rPr>
-      </w:pPr>
-      <w:proofErr w:type="spellStart"/>
-      <w:r>
-        <w:rPr>
-          <w:rFonts w:ascii="Arial" w:hAnsi="Arial" w:cs="Arial"/>
-        </w:rPr>
-        <w:t>Maamma</w:t>
-      </w:r>
-      <w:proofErr w:type="spellEnd"/>
-      <w:r>
-        <w:rPr>
-          <w:rFonts w:ascii="Arial" w:hAnsi="Arial" w:cs="Arial"/>
-        </w:rPr>
-        <w:t>!</w:t>
-      </w:r>
-    </w:p>
-    <w:p>
-      <w:pPr>
-        <w:pStyle w:val="ListParagraph"/>
-        <w:numPr>
-          <w:ilvl w:val="5"/>
-          <w:numId w:val="1"/>
-        </w:numPr>
-        <w:rPr>
-          <w:rFonts w:ascii="Arial" w:hAnsi="Arial" w:cs="Arial"/>
-        </w:rPr>
-      </w:pPr>
-      <w:r>
-        <w:rPr>
-          <w:rFonts w:ascii="Arial" w:hAnsi="Arial" w:cs="Arial"/>
-        </w:rPr>
-        <w:t>Gloating</w:t>
-      </w:r>
-    </w:p>
-    <w:p>
-      <w:pPr>
-        <w:pStyle w:val="ListParagraph"/>
-        <w:numPr>
-          <w:ilvl w:val="6"/>
-          <w:numId w:val="1"/>
-        </w:numPr>
-        <w:rPr>
-          <w:rFonts w:ascii="Arial" w:hAnsi="Arial" w:cs="Arial"/>
-        </w:rPr>
-      </w:pPr>
-      <w:r>
-        <w:rPr>
-          <w:rFonts w:ascii="Arial" w:hAnsi="Arial" w:cs="Arial"/>
-        </w:rPr>
-        <w:t>Go nigga, go nigga, go!</w:t>
-      </w:r>
-    </w:p>
-    <w:p>
-      <w:pPr>
-        <w:pStyle w:val="ListParagraph"/>
-        <w:numPr>
-          <w:ilvl w:val="6"/>
-          <w:numId w:val="1"/>
-        </w:numPr>
-        <w:rPr>
-          <w:rFonts w:ascii="Arial" w:hAnsi="Arial" w:cs="Arial"/>
-        </w:rPr>
-      </w:pPr>
-      <w:r>
-        <w:rPr>
-          <w:rFonts w:ascii="Arial" w:hAnsi="Arial" w:cs="Arial"/>
-        </w:rPr>
-        <w:t>Why you running.</w:t>
-      </w:r>
-    </w:p>
-    <w:p>
-      <w:pPr>
-        <w:pStyle w:val="ListParagraph"/>
-        <w:numPr>
-          <w:ilvl w:val="6"/>
-          <w:numId w:val="1"/>
-        </w:numPr>
-        <w:rPr>
-          <w:rFonts w:ascii="Arial" w:hAnsi="Arial" w:cs="Arial"/>
-        </w:rPr>
-      </w:pPr>
-      <w:r>
-        <w:rPr>
-          <w:rFonts w:ascii="Arial" w:hAnsi="Arial" w:cs="Arial"/>
-        </w:rPr>
-        <w:t>(vs White) Black power mother ***!</w:t>
-      </w:r>
-    </w:p>
-    <w:p>
-      <w:pPr>
-        <w:pStyle w:val="ListParagraph"/>
-        <w:numPr>
-          <w:ilvl w:val="5"/>
-          <w:numId w:val="1"/>
-        </w:numPr>
-        <w:rPr>
-          <w:rFonts w:ascii="Arial" w:hAnsi="Arial" w:cs="Arial"/>
-        </w:rPr>
-      </w:pPr>
-      <w:r>
-        <w:rPr>
-          <w:rFonts w:ascii="Arial" w:hAnsi="Arial" w:cs="Arial"/>
-        </w:rPr>
-        <w:t>Grenade</w:t>
-      </w:r>
-    </w:p>
-    <w:p>
-      <w:pPr>
-        <w:pStyle w:val="ListParagraph"/>
-        <w:numPr>
-          <w:ilvl w:val="6"/>
-          <w:numId w:val="1"/>
-        </w:numPr>
-        <w:rPr>
-          <w:rFonts w:ascii="Arial" w:hAnsi="Arial" w:cs="Arial"/>
-        </w:rPr>
-      </w:pPr>
-      <w:r>
-        <w:rPr>
-          <w:rFonts w:ascii="Arial" w:hAnsi="Arial" w:cs="Arial"/>
-        </w:rPr>
-        <w:t>This nigga got bombs dog.</w:t>
-      </w:r>
-    </w:p>
-    <w:p>
-      <w:pPr>
-        <w:pStyle w:val="ListParagraph"/>
-        <w:numPr>
-          <w:ilvl w:val="6"/>
-          <w:numId w:val="1"/>
-        </w:numPr>
-        <w:rPr>
-          <w:rFonts w:ascii="Arial" w:hAnsi="Arial" w:cs="Arial"/>
-        </w:rPr>
-      </w:pPr>
-      <w:r>
-        <w:rPr>
-          <w:rFonts w:ascii="Arial" w:hAnsi="Arial" w:cs="Arial"/>
-        </w:rPr>
-        <w:t>Back up, back up</w:t>
-      </w:r>
-    </w:p>
-    <w:p>
-      <w:pPr>
-        <w:pStyle w:val="ListParagraph"/>
-        <w:numPr>
-          <w:ilvl w:val="5"/>
-          <w:numId w:val="1"/>
-        </w:numPr>
-        <w:rPr>
-          <w:rFonts w:ascii="Arial" w:hAnsi="Arial" w:cs="Arial"/>
-        </w:rPr>
-      </w:pPr>
-      <w:r>
-        <w:rPr>
-          <w:rFonts w:ascii="Arial" w:hAnsi="Arial" w:cs="Arial"/>
-        </w:rPr>
-        <w:t xml:space="preserve">Victory </w:t>
-      </w:r>
-      <w:r>
-        <w:rPr>
-          <w:rFonts w:ascii="Arial" w:hAnsi="Arial" w:cs="Arial"/>
-        </w:rPr>
-        <w:t>Dance</w:t>
-      </w:r>
-    </w:p>
-    <w:p>
-      <w:pPr>
-        <w:pStyle w:val="ListParagraph"/>
-        <w:numPr>
-          <w:ilvl w:val="6"/>
-          <w:numId w:val="1"/>
-        </w:numPr>
-      </w:pPr>
-      <w:r>
-        <w:t>All enemies will do some sort of (dance, cheer) if they get multiple hits on player.</w:t>
-      </w:r>
-    </w:p>
-    <w:p>
-      <w:pPr>
-        <w:pStyle w:val="ListParagraph"/>
-        <w:numPr>
-          <w:ilvl w:val="6"/>
-          <w:numId w:val="1"/>
-        </w:numPr>
-      </w:pPr>
-      <w:r>
-        <w:rPr>
-          <w:rFonts w:ascii="Arial" w:hAnsi="Arial" w:cs="Arial"/>
-        </w:rPr>
-        <w:t>Moon walk dance</w:t>
-      </w:r>
     </w:p>
     <w:sectPr>
       <w:pgSz w:w="12240" w:h="15840"/>
@@ -1371,6 +2333,21 @@
       <w:contextualSpacing/>
     </w:pPr>
   </w:style>
+  <w:style w:type="paragraph" w:styleId="NormalWeb">
+    <w:name w:val="Normal (Web)"/>
+    <w:basedOn w:val="Normal"/>
+    <w:uiPriority w:val="99"/>
+    <w:unhideWhenUsed/>
+    <w:rsid w:val="00DD4F63"/>
+    <w:pPr>
+      <w:spacing w:before="100" w:beforeAutospacing="1" w:after="100" w:afterAutospacing="1" w:line="240" w:lineRule="auto"/>
+    </w:pPr>
+    <w:rPr>
+      <w:rFonts w:ascii="Times New Roman" w:eastAsia="Times New Roman" w:hAnsi="Times New Roman" w:cs="Times New Roman"/>
+      <w:sz w:val="24"/>
+      <w:szCs w:val="24"/>
+    </w:rPr>
+  </w:style>
 </w:styles>
 </file>
 
@@ -1571,6 +2548,21 @@
       <w:ind w:left="720"/>
       <w:contextualSpacing/>
     </w:pPr>
+  </w:style>
+  <w:style w:type="paragraph" w:styleId="NormalWeb">
+    <w:name w:val="Normal (Web)"/>
+    <w:basedOn w:val="Normal"/>
+    <w:uiPriority w:val="99"/>
+    <w:unhideWhenUsed/>
+    <w:rsid w:val="00DD4F63"/>
+    <w:pPr>
+      <w:spacing w:before="100" w:beforeAutospacing="1" w:after="100" w:afterAutospacing="1" w:line="240" w:lineRule="auto"/>
+    </w:pPr>
+    <w:rPr>
+      <w:rFonts w:ascii="Times New Roman" w:eastAsia="Times New Roman" w:hAnsi="Times New Roman" w:cs="Times New Roman"/>
+      <w:sz w:val="24"/>
+      <w:szCs w:val="24"/>
+    </w:rPr>
   </w:style>
 </w:styles>
 </file>

</xml_diff>

<commit_message>
Smallupdate (art, ui, etc.)
</commit_message>
<xml_diff>
--- a/Docs/Enemy AI.docx
+++ b/Docs/Enemy AI.docx
@@ -1850,8 +1850,1916 @@
         </w:rPr>
         <w:t>Emotions</w:t>
       </w:r>
+    </w:p>
+    <w:p>
+      <w:pPr>
+        <w:pStyle w:val="ListParagraph"/>
+        <w:numPr>
+          <w:ilvl w:val="2"/>
+          <w:numId w:val="1"/>
+        </w:numPr>
+        <w:rPr>
+          <w:rFonts w:ascii="Arial" w:hAnsi="Arial" w:cs="Arial"/>
+          <w:highlight w:val="yellow"/>
+        </w:rPr>
+      </w:pPr>
+      <w:r>
+        <w:rPr>
+          <w:rFonts w:ascii="Arial" w:hAnsi="Arial" w:cs="Arial"/>
+          <w:highlight w:val="yellow"/>
+        </w:rPr>
+        <w:t>(Black) Precious</w:t>
+      </w:r>
+    </w:p>
+    <w:p>
+      <w:pPr>
+        <w:pStyle w:val="ListParagraph"/>
+        <w:numPr>
+          <w:ilvl w:val="3"/>
+          <w:numId w:val="1"/>
+        </w:numPr>
+        <w:rPr>
+          <w:rFonts w:ascii="Arial" w:hAnsi="Arial" w:cs="Arial"/>
+        </w:rPr>
+      </w:pPr>
+      <w:r>
+        <w:rPr>
+          <w:rFonts w:ascii="Arial" w:hAnsi="Arial" w:cs="Arial"/>
+        </w:rPr>
+        <w:t>Has a sword and pistol.</w:t>
+      </w:r>
+    </w:p>
+    <w:p>
+      <w:pPr>
+        <w:pStyle w:val="ListParagraph"/>
+        <w:numPr>
+          <w:ilvl w:val="3"/>
+          <w:numId w:val="1"/>
+        </w:numPr>
+        <w:rPr>
+          <w:rFonts w:ascii="Arial" w:hAnsi="Arial" w:cs="Arial"/>
+        </w:rPr>
+      </w:pPr>
+      <w:r>
+        <w:rPr>
+          <w:rFonts w:ascii="Arial" w:hAnsi="Arial" w:cs="Arial"/>
+        </w:rPr>
+        <w:t>Will try to fall on top of players head if underneath them.</w:t>
+      </w:r>
+    </w:p>
+    <w:p>
+      <w:pPr>
+        <w:pStyle w:val="ListParagraph"/>
+        <w:numPr>
+          <w:ilvl w:val="3"/>
+          <w:numId w:val="1"/>
+        </w:numPr>
+        <w:rPr>
+          <w:rFonts w:ascii="Arial" w:hAnsi="Arial" w:cs="Arial"/>
+        </w:rPr>
+      </w:pPr>
+      <w:proofErr w:type="spellStart"/>
+      <w:r>
+        <w:rPr>
+          <w:rFonts w:ascii="Arial" w:hAnsi="Arial" w:cs="Arial"/>
+        </w:rPr>
+        <w:t>Hp</w:t>
+      </w:r>
+      <w:proofErr w:type="spellEnd"/>
+      <w:r>
+        <w:rPr>
+          <w:rFonts w:ascii="Arial" w:hAnsi="Arial" w:cs="Arial"/>
+        </w:rPr>
+        <w:t xml:space="preserve">: </w:t>
+      </w:r>
+      <w:r>
+        <w:rPr>
+          <w:rFonts w:ascii="Arial" w:hAnsi="Arial" w:cs="Arial"/>
+        </w:rPr>
+        <w:t>10</w:t>
+      </w:r>
+    </w:p>
+    <w:p>
+      <w:pPr>
+        <w:pStyle w:val="ListParagraph"/>
+        <w:numPr>
+          <w:ilvl w:val="3"/>
+          <w:numId w:val="1"/>
+        </w:numPr>
+        <w:rPr>
+          <w:rFonts w:ascii="Arial" w:hAnsi="Arial" w:cs="Arial"/>
+        </w:rPr>
+      </w:pPr>
+      <w:r>
+        <w:rPr>
+          <w:rFonts w:ascii="Arial" w:hAnsi="Arial" w:cs="Arial"/>
+        </w:rPr>
+        <w:t xml:space="preserve">Pistol </w:t>
+      </w:r>
+    </w:p>
+    <w:p>
+      <w:pPr>
+        <w:pStyle w:val="ListParagraph"/>
+        <w:numPr>
+          <w:ilvl w:val="4"/>
+          <w:numId w:val="1"/>
+        </w:numPr>
+        <w:rPr>
+          <w:rFonts w:ascii="Arial" w:hAnsi="Arial" w:cs="Arial"/>
+        </w:rPr>
+      </w:pPr>
+      <w:r>
+        <w:rPr>
+          <w:rFonts w:ascii="Arial" w:hAnsi="Arial" w:cs="Arial"/>
+        </w:rPr>
+        <w:t>Ammo: 5</w:t>
+      </w:r>
+    </w:p>
+    <w:p>
+      <w:pPr>
+        <w:pStyle w:val="ListParagraph"/>
+        <w:numPr>
+          <w:ilvl w:val="4"/>
+          <w:numId w:val="1"/>
+        </w:numPr>
+        <w:rPr>
+          <w:rFonts w:ascii="Arial" w:hAnsi="Arial" w:cs="Arial"/>
+        </w:rPr>
+      </w:pPr>
+      <w:r>
+        <w:rPr>
+          <w:rFonts w:ascii="Arial" w:hAnsi="Arial" w:cs="Arial"/>
+        </w:rPr>
+        <w:t>Damage: 3</w:t>
+      </w:r>
+    </w:p>
+    <w:p>
+      <w:pPr>
+        <w:pStyle w:val="ListParagraph"/>
+        <w:numPr>
+          <w:ilvl w:val="3"/>
+          <w:numId w:val="1"/>
+        </w:numPr>
+        <w:rPr>
+          <w:rFonts w:ascii="Arial" w:hAnsi="Arial" w:cs="Arial"/>
+        </w:rPr>
+      </w:pPr>
+      <w:r>
+        <w:rPr>
+          <w:rFonts w:ascii="Arial" w:hAnsi="Arial" w:cs="Arial"/>
+        </w:rPr>
+        <w:t>Sword Damage: 7</w:t>
+      </w:r>
+    </w:p>
+    <w:p>
+      <w:pPr>
+        <w:pStyle w:val="ListParagraph"/>
+        <w:numPr>
+          <w:ilvl w:val="4"/>
+          <w:numId w:val="1"/>
+        </w:numPr>
+        <w:rPr>
+          <w:rFonts w:ascii="Arial" w:hAnsi="Arial" w:cs="Arial"/>
+        </w:rPr>
+      </w:pPr>
+      <w:r>
+        <w:rPr>
+          <w:rFonts w:ascii="Arial" w:hAnsi="Arial" w:cs="Arial"/>
+        </w:rPr>
+        <w:t>Chance to Bleed</w:t>
+      </w:r>
+    </w:p>
+    <w:p>
+      <w:pPr>
+        <w:pStyle w:val="NormalWeb"/>
+        <w:numPr>
+          <w:ilvl w:val="3"/>
+          <w:numId w:val="1"/>
+        </w:numPr>
+        <w:spacing w:before="24" w:beforeAutospacing="0" w:after="24" w:afterAutospacing="0"/>
+        <w:rPr>
+          <w:rFonts w:ascii="Helvetica" w:hAnsi="Helvetica" w:cs="Helvetica"/>
+          <w:color w:val="000000"/>
+        </w:rPr>
+      </w:pPr>
+      <w:r>
+        <w:rPr>
+          <w:rFonts w:ascii="Helvetica" w:hAnsi="Helvetica" w:cs="Helvetica"/>
+          <w:bCs/>
+          <w:color w:val="000000"/>
+        </w:rPr>
+        <w:t>Roll</w:t>
+      </w:r>
+      <w:r>
+        <w:rPr>
+          <w:rFonts w:ascii="Helvetica" w:hAnsi="Helvetica" w:cs="Helvetica"/>
+          <w:color w:val="000000"/>
+        </w:rPr>
+        <w:t xml:space="preserve">- </w:t>
+      </w:r>
+      <w:r>
+        <w:rPr>
+          <w:rFonts w:ascii="Helvetica" w:hAnsi="Helvetica" w:cs="Helvetica"/>
+          <w:color w:val="000000"/>
+        </w:rPr>
+        <w:t>2</w:t>
+      </w:r>
+      <w:r>
+        <w:rPr>
+          <w:rFonts w:ascii="Helvetica" w:hAnsi="Helvetica" w:cs="Helvetica"/>
+          <w:color w:val="000000"/>
+        </w:rPr>
+        <w:t xml:space="preserve"> time before it enters a cooldown of 5 seconds.</w:t>
+      </w:r>
+    </w:p>
+    <w:p>
+      <w:pPr>
+        <w:pStyle w:val="NormalWeb"/>
+        <w:numPr>
+          <w:ilvl w:val="3"/>
+          <w:numId w:val="1"/>
+        </w:numPr>
+        <w:spacing w:before="24" w:beforeAutospacing="0" w:after="24" w:afterAutospacing="0"/>
+        <w:rPr>
+          <w:rFonts w:ascii="Helvetica" w:hAnsi="Helvetica" w:cs="Helvetica"/>
+          <w:color w:val="000000"/>
+        </w:rPr>
+      </w:pPr>
+      <w:r>
+        <w:rPr>
+          <w:rFonts w:ascii="Helvetica" w:hAnsi="Helvetica" w:cs="Helvetica"/>
+          <w:bCs/>
+          <w:color w:val="000000"/>
+        </w:rPr>
+        <w:t>Speed</w:t>
+      </w:r>
+      <w:r>
+        <w:rPr>
+          <w:rFonts w:ascii="Helvetica" w:hAnsi="Helvetica" w:cs="Helvetica"/>
+          <w:color w:val="000000"/>
+        </w:rPr>
+        <w:t xml:space="preserve">- </w:t>
+      </w:r>
+      <w:r>
+        <w:rPr>
+          <w:rFonts w:ascii="Helvetica" w:hAnsi="Helvetica" w:cs="Helvetica"/>
+          <w:color w:val="000000"/>
+        </w:rPr>
+        <w:t>5</w:t>
+      </w:r>
+    </w:p>
+    <w:p>
+      <w:pPr>
+        <w:pStyle w:val="NormalWeb"/>
+        <w:numPr>
+          <w:ilvl w:val="3"/>
+          <w:numId w:val="1"/>
+        </w:numPr>
+        <w:spacing w:before="24" w:beforeAutospacing="0" w:after="24" w:afterAutospacing="0"/>
+        <w:rPr>
+          <w:rFonts w:ascii="Helvetica" w:hAnsi="Helvetica" w:cs="Helvetica"/>
+          <w:color w:val="000000"/>
+        </w:rPr>
+      </w:pPr>
+      <w:r>
+        <w:rPr>
+          <w:rFonts w:ascii="Helvetica" w:hAnsi="Helvetica" w:cs="Helvetica"/>
+          <w:bCs/>
+          <w:color w:val="000000"/>
+        </w:rPr>
+        <w:t>Jump</w:t>
+      </w:r>
+      <w:r>
+        <w:rPr>
+          <w:rFonts w:ascii="Helvetica" w:hAnsi="Helvetica" w:cs="Helvetica"/>
+          <w:color w:val="000000"/>
+        </w:rPr>
+        <w:t>- 6</w:t>
+      </w:r>
+    </w:p>
+    <w:p>
+      <w:pPr>
+        <w:pStyle w:val="NormalWeb"/>
+        <w:numPr>
+          <w:ilvl w:val="3"/>
+          <w:numId w:val="1"/>
+        </w:numPr>
+        <w:spacing w:before="24" w:beforeAutospacing="0" w:after="24" w:afterAutospacing="0"/>
+        <w:rPr>
+          <w:rFonts w:ascii="Helvetica" w:hAnsi="Helvetica" w:cs="Helvetica"/>
+          <w:color w:val="000000"/>
+        </w:rPr>
+      </w:pPr>
+      <w:r>
+        <w:rPr>
+          <w:rFonts w:ascii="Helvetica" w:hAnsi="Helvetica" w:cs="Helvetica"/>
+          <w:color w:val="000000"/>
+        </w:rPr>
+        <w:t>Action</w:t>
+      </w:r>
+    </w:p>
+    <w:p>
+      <w:pPr>
+        <w:pStyle w:val="NormalWeb"/>
+        <w:numPr>
+          <w:ilvl w:val="4"/>
+          <w:numId w:val="1"/>
+        </w:numPr>
+        <w:spacing w:before="24" w:beforeAutospacing="0" w:after="24" w:afterAutospacing="0"/>
+        <w:rPr>
+          <w:rFonts w:ascii="Helvetica" w:hAnsi="Helvetica" w:cs="Helvetica"/>
+          <w:color w:val="000000"/>
+        </w:rPr>
+      </w:pPr>
+      <w:r>
+        <w:rPr>
+          <w:rFonts w:ascii="Helvetica" w:hAnsi="Helvetica" w:cs="Helvetica"/>
+          <w:color w:val="000000"/>
+        </w:rPr>
+        <w:t>Wants to be close enough for melee.</w:t>
+      </w:r>
+    </w:p>
+    <w:p>
+      <w:pPr>
+        <w:pStyle w:val="NormalWeb"/>
+        <w:numPr>
+          <w:ilvl w:val="4"/>
+          <w:numId w:val="1"/>
+        </w:numPr>
+        <w:spacing w:before="24" w:beforeAutospacing="0" w:after="24" w:afterAutospacing="0"/>
+        <w:rPr>
+          <w:rFonts w:ascii="Helvetica" w:hAnsi="Helvetica" w:cs="Helvetica"/>
+          <w:color w:val="000000"/>
+        </w:rPr>
+      </w:pPr>
+      <w:r>
+        <w:rPr>
+          <w:rFonts w:ascii="Helvetica" w:hAnsi="Helvetica" w:cs="Helvetica"/>
+          <w:color w:val="000000"/>
+        </w:rPr>
+        <w:t>When not in melee range, she will fire her pistol.</w:t>
+      </w:r>
+    </w:p>
+    <w:p>
+      <w:pPr>
+        <w:pStyle w:val="NormalWeb"/>
+        <w:numPr>
+          <w:ilvl w:val="4"/>
+          <w:numId w:val="1"/>
+        </w:numPr>
+        <w:spacing w:before="24" w:beforeAutospacing="0" w:after="24" w:afterAutospacing="0"/>
+        <w:rPr>
+          <w:rFonts w:ascii="Helvetica" w:hAnsi="Helvetica" w:cs="Helvetica"/>
+          <w:color w:val="000000"/>
+        </w:rPr>
+      </w:pPr>
+      <w:r>
+        <w:rPr>
+          <w:rFonts w:ascii="Helvetica" w:hAnsi="Helvetica" w:cs="Helvetica"/>
+          <w:color w:val="000000"/>
+        </w:rPr>
+        <w:t>Will use roll to not only dodge but to close in gap with opponent.</w:t>
+      </w:r>
+    </w:p>
+    <w:p>
+      <w:pPr>
+        <w:pStyle w:val="NormalWeb"/>
+        <w:numPr>
+          <w:ilvl w:val="4"/>
+          <w:numId w:val="1"/>
+        </w:numPr>
+        <w:spacing w:before="24" w:beforeAutospacing="0" w:after="24" w:afterAutospacing="0"/>
+        <w:rPr>
+          <w:rFonts w:ascii="Helvetica" w:hAnsi="Helvetica" w:cs="Helvetica"/>
+          <w:color w:val="000000"/>
+        </w:rPr>
+      </w:pPr>
+      <w:r>
+        <w:rPr>
+          <w:rFonts w:ascii="Helvetica" w:hAnsi="Helvetica" w:cs="Helvetica"/>
+          <w:color w:val="000000"/>
+        </w:rPr>
+        <w:lastRenderedPageBreak/>
+        <w:t>Will leap in the air to slam on top of opponent.</w:t>
+      </w:r>
+    </w:p>
+    <w:p>
+      <w:pPr>
+        <w:pStyle w:val="NormalWeb"/>
+        <w:numPr>
+          <w:ilvl w:val="5"/>
+          <w:numId w:val="1"/>
+        </w:numPr>
+        <w:spacing w:before="24" w:beforeAutospacing="0" w:after="24" w:afterAutospacing="0"/>
+        <w:rPr>
+          <w:rFonts w:ascii="Helvetica" w:hAnsi="Helvetica" w:cs="Helvetica"/>
+          <w:color w:val="000000"/>
+        </w:rPr>
+      </w:pPr>
+      <w:r>
+        <w:rPr>
+          <w:rFonts w:ascii="Helvetica" w:hAnsi="Helvetica" w:cs="Helvetica"/>
+          <w:color w:val="000000"/>
+        </w:rPr>
+        <w:t>Short and long distances.</w:t>
+      </w:r>
+    </w:p>
+    <w:p>
+      <w:pPr>
+        <w:pStyle w:val="ListParagraph"/>
+        <w:numPr>
+          <w:ilvl w:val="3"/>
+          <w:numId w:val="1"/>
+        </w:numPr>
+        <w:rPr>
+          <w:rFonts w:ascii="Arial" w:hAnsi="Arial" w:cs="Arial"/>
+        </w:rPr>
+      </w:pPr>
+      <w:r>
+        <w:rPr>
+          <w:rFonts w:ascii="Arial" w:hAnsi="Arial" w:cs="Arial"/>
+        </w:rPr>
+        <w:t>Item Drop</w:t>
+      </w:r>
+    </w:p>
+    <w:p>
+      <w:pPr>
+        <w:pStyle w:val="ListParagraph"/>
+        <w:numPr>
+          <w:ilvl w:val="4"/>
+          <w:numId w:val="1"/>
+        </w:numPr>
+        <w:rPr>
+          <w:rFonts w:ascii="Arial" w:hAnsi="Arial" w:cs="Arial"/>
+        </w:rPr>
+      </w:pPr>
+      <w:r>
+        <w:rPr>
+          <w:rFonts w:ascii="Arial" w:hAnsi="Arial" w:cs="Arial"/>
+        </w:rPr>
+        <w:t>Uzi</w:t>
+      </w:r>
+    </w:p>
+    <w:p>
+      <w:pPr>
+        <w:pStyle w:val="ListParagraph"/>
+        <w:numPr>
+          <w:ilvl w:val="4"/>
+          <w:numId w:val="1"/>
+        </w:numPr>
+        <w:rPr>
+          <w:rFonts w:ascii="Arial" w:hAnsi="Arial" w:cs="Arial"/>
+        </w:rPr>
+      </w:pPr>
+      <w:r>
+        <w:rPr>
+          <w:rFonts w:ascii="Arial" w:hAnsi="Arial" w:cs="Arial"/>
+        </w:rPr>
+        <w:t>Leather Jacket</w:t>
+      </w:r>
+    </w:p>
+    <w:p>
+      <w:pPr>
+        <w:pStyle w:val="ListParagraph"/>
+        <w:numPr>
+          <w:ilvl w:val="4"/>
+          <w:numId w:val="1"/>
+        </w:numPr>
+        <w:rPr>
+          <w:rFonts w:ascii="Arial" w:hAnsi="Arial" w:cs="Arial"/>
+        </w:rPr>
+      </w:pPr>
+      <w:r>
+        <w:rPr>
+          <w:rFonts w:ascii="Arial" w:hAnsi="Arial" w:cs="Arial"/>
+        </w:rPr>
+        <w:t>Leather Boots</w:t>
+      </w:r>
+    </w:p>
+    <w:p>
+      <w:pPr>
+        <w:pStyle w:val="ListParagraph"/>
+        <w:numPr>
+          <w:ilvl w:val="3"/>
+          <w:numId w:val="1"/>
+        </w:numPr>
+        <w:rPr>
+          <w:rFonts w:ascii="Arial" w:hAnsi="Arial" w:cs="Arial"/>
+        </w:rPr>
+      </w:pPr>
+      <w:r>
+        <w:rPr>
+          <w:rFonts w:ascii="Arial" w:hAnsi="Arial" w:cs="Arial"/>
+        </w:rPr>
+        <w:t>Emotions</w:t>
+      </w:r>
+    </w:p>
+    <w:p>
+      <w:pPr>
+        <w:pStyle w:val="ListParagraph"/>
+        <w:numPr>
+          <w:ilvl w:val="4"/>
+          <w:numId w:val="1"/>
+        </w:numPr>
+        <w:rPr>
+          <w:rFonts w:ascii="Arial" w:hAnsi="Arial" w:cs="Arial"/>
+        </w:rPr>
+      </w:pPr>
+      <w:r>
+        <w:rPr>
+          <w:rFonts w:ascii="Arial" w:hAnsi="Arial" w:cs="Arial"/>
+        </w:rPr>
+        <w:t>Winning</w:t>
+      </w:r>
+    </w:p>
+    <w:p>
+      <w:pPr>
+        <w:pStyle w:val="ListParagraph"/>
+        <w:numPr>
+          <w:ilvl w:val="5"/>
+          <w:numId w:val="1"/>
+        </w:numPr>
+        <w:rPr>
+          <w:rFonts w:ascii="Arial" w:hAnsi="Arial" w:cs="Arial"/>
+        </w:rPr>
+      </w:pPr>
+      <w:r>
+        <w:rPr>
+          <w:rFonts w:ascii="Arial" w:hAnsi="Arial" w:cs="Arial"/>
+        </w:rPr>
+        <w:t>Get it!</w:t>
+      </w:r>
+    </w:p>
+    <w:p>
+      <w:pPr>
+        <w:pStyle w:val="ListParagraph"/>
+        <w:numPr>
+          <w:ilvl w:val="5"/>
+          <w:numId w:val="1"/>
+        </w:numPr>
+        <w:rPr>
+          <w:rFonts w:ascii="Arial" w:hAnsi="Arial" w:cs="Arial"/>
+        </w:rPr>
+      </w:pPr>
+      <w:r>
+        <w:rPr>
+          <w:rFonts w:ascii="Arial" w:hAnsi="Arial" w:cs="Arial"/>
+        </w:rPr>
+        <w:t xml:space="preserve">Oh, that felt good. </w:t>
+      </w:r>
+    </w:p>
+    <w:p>
+      <w:pPr>
+        <w:pStyle w:val="ListParagraph"/>
+        <w:numPr>
+          <w:ilvl w:val="5"/>
+          <w:numId w:val="1"/>
+        </w:numPr>
+        <w:rPr>
+          <w:rFonts w:ascii="Arial" w:hAnsi="Arial" w:cs="Arial"/>
+        </w:rPr>
+      </w:pPr>
+      <w:r>
+        <w:rPr>
+          <w:rFonts w:ascii="Arial" w:hAnsi="Arial" w:cs="Arial"/>
+        </w:rPr>
+        <w:t>(vs White)</w:t>
+      </w:r>
+    </w:p>
+    <w:p>
+      <w:pPr>
+        <w:pStyle w:val="ListParagraph"/>
+        <w:numPr>
+          <w:ilvl w:val="6"/>
+          <w:numId w:val="1"/>
+        </w:numPr>
+        <w:rPr>
+          <w:rFonts w:ascii="Arial" w:hAnsi="Arial" w:cs="Arial"/>
+        </w:rPr>
+      </w:pPr>
+      <w:r>
+        <w:rPr>
+          <w:rFonts w:ascii="Arial" w:hAnsi="Arial" w:cs="Arial"/>
+        </w:rPr>
+        <w:t>Man you white folk make me sick.</w:t>
+      </w:r>
+    </w:p>
+    <w:p>
+      <w:pPr>
+        <w:pStyle w:val="ListParagraph"/>
+        <w:numPr>
+          <w:ilvl w:val="6"/>
+          <w:numId w:val="1"/>
+        </w:numPr>
+        <w:rPr>
+          <w:rFonts w:ascii="Arial" w:hAnsi="Arial" w:cs="Arial"/>
+        </w:rPr>
+      </w:pPr>
+      <w:proofErr w:type="spellStart"/>
+      <w:r>
+        <w:rPr>
+          <w:rFonts w:ascii="Arial" w:hAnsi="Arial" w:cs="Arial"/>
+        </w:rPr>
+        <w:t>Crackka</w:t>
+      </w:r>
+      <w:proofErr w:type="spellEnd"/>
+      <w:r>
+        <w:rPr>
+          <w:rFonts w:ascii="Arial" w:hAnsi="Arial" w:cs="Arial"/>
+        </w:rPr>
+        <w:t xml:space="preserve"> </w:t>
+      </w:r>
+      <w:proofErr w:type="spellStart"/>
+      <w:r>
+        <w:rPr>
+          <w:rFonts w:ascii="Arial" w:hAnsi="Arial" w:cs="Arial"/>
+        </w:rPr>
+        <w:t>an’t</w:t>
+      </w:r>
+      <w:proofErr w:type="spellEnd"/>
+      <w:r>
+        <w:rPr>
+          <w:rFonts w:ascii="Arial" w:hAnsi="Arial" w:cs="Arial"/>
+        </w:rPr>
+        <w:t xml:space="preserve"> ready for this jelly.</w:t>
+      </w:r>
+    </w:p>
+    <w:p>
+      <w:pPr>
+        <w:pStyle w:val="ListParagraph"/>
+        <w:numPr>
+          <w:ilvl w:val="6"/>
+          <w:numId w:val="1"/>
+        </w:numPr>
+        <w:rPr>
+          <w:rFonts w:ascii="Arial" w:hAnsi="Arial" w:cs="Arial"/>
+        </w:rPr>
+      </w:pPr>
+      <w:r>
+        <w:rPr>
+          <w:rFonts w:ascii="Arial" w:hAnsi="Arial" w:cs="Arial"/>
+        </w:rPr>
+        <w:t>What’s wrong whitey…you scared?</w:t>
+      </w:r>
+    </w:p>
+    <w:p>
+      <w:pPr>
+        <w:pStyle w:val="ListParagraph"/>
+        <w:numPr>
+          <w:ilvl w:val="4"/>
+          <w:numId w:val="1"/>
+        </w:numPr>
+        <w:rPr>
+          <w:rFonts w:ascii="Arial" w:hAnsi="Arial" w:cs="Arial"/>
+        </w:rPr>
+      </w:pPr>
+      <w:r>
+        <w:rPr>
+          <w:rFonts w:ascii="Arial" w:hAnsi="Arial" w:cs="Arial"/>
+        </w:rPr>
+        <w:t>Retreating</w:t>
+      </w:r>
+    </w:p>
+    <w:p>
+      <w:pPr>
+        <w:pStyle w:val="ListParagraph"/>
+        <w:numPr>
+          <w:ilvl w:val="5"/>
+          <w:numId w:val="1"/>
+        </w:numPr>
+        <w:rPr>
+          <w:rFonts w:ascii="Arial" w:hAnsi="Arial" w:cs="Arial"/>
+        </w:rPr>
+      </w:pPr>
+      <w:r>
+        <w:rPr>
+          <w:rFonts w:ascii="Arial" w:hAnsi="Arial" w:cs="Arial"/>
+        </w:rPr>
+        <w:t xml:space="preserve">(vs Female) </w:t>
+      </w:r>
+    </w:p>
+    <w:p>
+      <w:pPr>
+        <w:pStyle w:val="ListParagraph"/>
+        <w:numPr>
+          <w:ilvl w:val="6"/>
+          <w:numId w:val="1"/>
+        </w:numPr>
+        <w:rPr>
+          <w:rFonts w:ascii="Arial" w:hAnsi="Arial" w:cs="Arial"/>
+        </w:rPr>
+      </w:pPr>
+      <w:r>
+        <w:rPr>
+          <w:rFonts w:ascii="Arial" w:hAnsi="Arial" w:cs="Arial"/>
+        </w:rPr>
+        <w:t>That B***</w:t>
+      </w:r>
+    </w:p>
+    <w:p>
+      <w:pPr>
+        <w:pStyle w:val="ListParagraph"/>
+        <w:numPr>
+          <w:ilvl w:val="6"/>
+          <w:numId w:val="1"/>
+        </w:numPr>
+        <w:rPr>
+          <w:rFonts w:ascii="Arial" w:hAnsi="Arial" w:cs="Arial"/>
+        </w:rPr>
+      </w:pPr>
+      <w:r>
+        <w:rPr>
+          <w:rFonts w:ascii="Arial" w:hAnsi="Arial" w:cs="Arial"/>
+        </w:rPr>
+        <w:t>You scrawny c***</w:t>
+      </w:r>
+    </w:p>
+    <w:p>
+      <w:pPr>
+        <w:pStyle w:val="ListParagraph"/>
+        <w:numPr>
+          <w:ilvl w:val="5"/>
+          <w:numId w:val="1"/>
+        </w:numPr>
+        <w:rPr>
+          <w:rFonts w:ascii="Arial" w:hAnsi="Arial" w:cs="Arial"/>
+        </w:rPr>
+      </w:pPr>
+      <w:r>
+        <w:rPr>
+          <w:rFonts w:ascii="Arial" w:hAnsi="Arial" w:cs="Arial"/>
+        </w:rPr>
+        <w:t>This is too much for me.</w:t>
+      </w:r>
+    </w:p>
+    <w:p>
+      <w:pPr>
+        <w:pStyle w:val="ListParagraph"/>
+        <w:numPr>
+          <w:ilvl w:val="5"/>
+          <w:numId w:val="1"/>
+        </w:numPr>
+        <w:rPr>
+          <w:rFonts w:ascii="Arial" w:hAnsi="Arial" w:cs="Arial"/>
+        </w:rPr>
+      </w:pPr>
+      <w:proofErr w:type="spellStart"/>
+      <w:r>
+        <w:rPr>
+          <w:rFonts w:ascii="Arial" w:hAnsi="Arial" w:cs="Arial"/>
+        </w:rPr>
+        <w:t>An’t</w:t>
+      </w:r>
+      <w:proofErr w:type="spellEnd"/>
+      <w:r>
+        <w:rPr>
+          <w:rFonts w:ascii="Arial" w:hAnsi="Arial" w:cs="Arial"/>
+        </w:rPr>
+        <w:t xml:space="preserve"> nobody got time for that.</w:t>
+      </w:r>
+    </w:p>
+    <w:p>
+      <w:pPr>
+        <w:pStyle w:val="ListParagraph"/>
+        <w:numPr>
+          <w:ilvl w:val="5"/>
+          <w:numId w:val="1"/>
+        </w:numPr>
+        <w:rPr>
+          <w:rFonts w:ascii="Arial" w:hAnsi="Arial" w:cs="Arial"/>
+        </w:rPr>
+      </w:pPr>
+      <w:r>
+        <w:rPr>
+          <w:rFonts w:ascii="Arial" w:hAnsi="Arial" w:cs="Arial"/>
+        </w:rPr>
+        <w:t>I got kids man.</w:t>
+      </w:r>
+    </w:p>
+    <w:p>
+      <w:pPr>
+        <w:pStyle w:val="ListParagraph"/>
+        <w:numPr>
+          <w:ilvl w:val="4"/>
+          <w:numId w:val="1"/>
+        </w:numPr>
+        <w:rPr>
+          <w:rFonts w:ascii="Arial" w:hAnsi="Arial" w:cs="Arial"/>
+        </w:rPr>
+      </w:pPr>
+      <w:r>
+        <w:rPr>
+          <w:rFonts w:ascii="Arial" w:hAnsi="Arial" w:cs="Arial"/>
+        </w:rPr>
+        <w:t>Dying</w:t>
+      </w:r>
+    </w:p>
+    <w:p>
+      <w:pPr>
+        <w:pStyle w:val="ListParagraph"/>
+        <w:numPr>
+          <w:ilvl w:val="5"/>
+          <w:numId w:val="1"/>
+        </w:numPr>
+        <w:rPr>
+          <w:rFonts w:ascii="Arial" w:hAnsi="Arial" w:cs="Arial"/>
+        </w:rPr>
+      </w:pPr>
+      <w:r>
+        <w:rPr>
+          <w:rFonts w:ascii="Arial" w:hAnsi="Arial" w:cs="Arial"/>
+        </w:rPr>
+        <w:t>This is f*** up.</w:t>
+      </w:r>
+    </w:p>
+    <w:p>
+      <w:pPr>
+        <w:pStyle w:val="ListParagraph"/>
+        <w:numPr>
+          <w:ilvl w:val="5"/>
+          <w:numId w:val="1"/>
+        </w:numPr>
+        <w:rPr>
+          <w:rFonts w:ascii="Arial" w:hAnsi="Arial" w:cs="Arial"/>
+        </w:rPr>
+      </w:pPr>
+      <w:r>
+        <w:rPr>
+          <w:rFonts w:ascii="Arial" w:hAnsi="Arial" w:cs="Arial"/>
+        </w:rPr>
+        <w:t>Taking out by a b***</w:t>
+      </w:r>
+    </w:p>
+    <w:p>
+      <w:pPr>
+        <w:pStyle w:val="ListParagraph"/>
+        <w:numPr>
+          <w:ilvl w:val="4"/>
+          <w:numId w:val="1"/>
+        </w:numPr>
+        <w:rPr>
+          <w:rFonts w:ascii="Arial" w:hAnsi="Arial" w:cs="Arial"/>
+        </w:rPr>
+      </w:pPr>
+      <w:r>
+        <w:rPr>
+          <w:rFonts w:ascii="Arial" w:hAnsi="Arial" w:cs="Arial"/>
+        </w:rPr>
+        <w:t>Gloating</w:t>
+      </w:r>
+    </w:p>
+    <w:p>
+      <w:pPr>
+        <w:pStyle w:val="ListParagraph"/>
+        <w:numPr>
+          <w:ilvl w:val="5"/>
+          <w:numId w:val="1"/>
+        </w:numPr>
+        <w:rPr>
+          <w:rFonts w:ascii="Arial" w:hAnsi="Arial" w:cs="Arial"/>
+        </w:rPr>
+      </w:pPr>
+      <w:r>
+        <w:rPr>
+          <w:rFonts w:ascii="Arial" w:hAnsi="Arial" w:cs="Arial"/>
+        </w:rPr>
+        <w:t>Shaking like a little b***</w:t>
+      </w:r>
+    </w:p>
+    <w:p>
+      <w:pPr>
+        <w:pStyle w:val="ListParagraph"/>
+        <w:numPr>
+          <w:ilvl w:val="5"/>
+          <w:numId w:val="1"/>
+        </w:numPr>
+        <w:rPr>
+          <w:rFonts w:ascii="Arial" w:hAnsi="Arial" w:cs="Arial"/>
+        </w:rPr>
+      </w:pPr>
+      <w:r>
+        <w:rPr>
+          <w:rFonts w:ascii="Arial" w:hAnsi="Arial" w:cs="Arial"/>
+        </w:rPr>
+        <w:t xml:space="preserve">It </w:t>
+      </w:r>
+      <w:proofErr w:type="spellStart"/>
+      <w:r>
+        <w:rPr>
+          <w:rFonts w:ascii="Arial" w:hAnsi="Arial" w:cs="Arial"/>
+        </w:rPr>
+        <w:t>an’t</w:t>
+      </w:r>
+      <w:proofErr w:type="spellEnd"/>
+      <w:r>
+        <w:rPr>
+          <w:rFonts w:ascii="Arial" w:hAnsi="Arial" w:cs="Arial"/>
+        </w:rPr>
+        <w:t xml:space="preserve"> easy being this good.</w:t>
+      </w:r>
+    </w:p>
+    <w:p>
+      <w:pPr>
+        <w:pStyle w:val="ListParagraph"/>
+        <w:numPr>
+          <w:ilvl w:val="5"/>
+          <w:numId w:val="1"/>
+        </w:numPr>
+        <w:rPr>
+          <w:rFonts w:ascii="Arial" w:hAnsi="Arial" w:cs="Arial"/>
+        </w:rPr>
+      </w:pPr>
+      <w:r>
+        <w:rPr>
+          <w:rFonts w:ascii="Arial" w:hAnsi="Arial" w:cs="Arial"/>
+        </w:rPr>
+        <w:t>(vs Females) Who’s the main b*** now.</w:t>
+      </w:r>
+    </w:p>
+    <w:p>
+      <w:pPr>
+        <w:pStyle w:val="ListParagraph"/>
+        <w:numPr>
+          <w:ilvl w:val="2"/>
+          <w:numId w:val="1"/>
+        </w:numPr>
+        <w:rPr>
+          <w:rFonts w:ascii="Arial" w:hAnsi="Arial" w:cs="Arial"/>
+        </w:rPr>
+      </w:pPr>
+      <w:r>
+        <w:rPr>
+          <w:rFonts w:ascii="Arial" w:hAnsi="Arial" w:cs="Arial"/>
+        </w:rPr>
+        <w:t xml:space="preserve">Raged Thug- </w:t>
+      </w:r>
+      <w:r>
+        <w:rPr>
+          <w:rFonts w:ascii="Arial" w:hAnsi="Arial" w:cs="Arial"/>
+        </w:rPr>
+        <w:t>[Black Level</w:t>
+      </w:r>
+      <w:r>
+        <w:rPr>
+          <w:rFonts w:ascii="Arial" w:hAnsi="Arial" w:cs="Arial"/>
+        </w:rPr>
+        <w:t xml:space="preserve"> Boss</w:t>
+      </w:r>
+      <w:r>
+        <w:rPr>
+          <w:rFonts w:ascii="Arial" w:hAnsi="Arial" w:cs="Arial"/>
+        </w:rPr>
+        <w:t>]</w:t>
+      </w:r>
+    </w:p>
+    <w:p>
+      <w:pPr>
+        <w:pStyle w:val="ListParagraph"/>
+        <w:numPr>
+          <w:ilvl w:val="3"/>
+          <w:numId w:val="1"/>
+        </w:numPr>
+        <w:rPr>
+          <w:rFonts w:ascii="Arial" w:hAnsi="Arial" w:cs="Arial"/>
+        </w:rPr>
+      </w:pPr>
+      <w:r>
+        <w:rPr>
+          <w:rFonts w:ascii="Arial" w:hAnsi="Arial" w:cs="Arial"/>
+        </w:rPr>
+        <w:t xml:space="preserve">Hoodie wearing drug dealer, </w:t>
+      </w:r>
+    </w:p>
+    <w:p>
+      <w:pPr>
+        <w:pStyle w:val="ListParagraph"/>
+        <w:numPr>
+          <w:ilvl w:val="3"/>
+          <w:numId w:val="1"/>
+        </w:numPr>
+        <w:rPr>
+          <w:rFonts w:ascii="Arial" w:hAnsi="Arial" w:cs="Arial"/>
+        </w:rPr>
+      </w:pPr>
+      <w:r>
+        <w:rPr>
+          <w:rFonts w:ascii="Arial" w:hAnsi="Arial" w:cs="Arial"/>
+        </w:rPr>
+        <w:t>Equipped with shot gun</w:t>
+      </w:r>
+    </w:p>
+    <w:p>
+      <w:pPr>
+        <w:pStyle w:val="ListParagraph"/>
+        <w:numPr>
+          <w:ilvl w:val="4"/>
+          <w:numId w:val="1"/>
+        </w:numPr>
+        <w:rPr>
+          <w:rFonts w:ascii="Arial" w:hAnsi="Arial" w:cs="Arial"/>
+        </w:rPr>
+      </w:pPr>
+      <w:r>
+        <w:rPr>
+          <w:rFonts w:ascii="Arial" w:hAnsi="Arial" w:cs="Arial"/>
+        </w:rPr>
+        <w:t>Shoots four bullets</w:t>
+      </w:r>
+    </w:p>
+    <w:p>
+      <w:pPr>
+        <w:pStyle w:val="ListParagraph"/>
+        <w:numPr>
+          <w:ilvl w:val="4"/>
+          <w:numId w:val="1"/>
+        </w:numPr>
+        <w:rPr>
+          <w:rFonts w:ascii="Arial" w:hAnsi="Arial" w:cs="Arial"/>
+        </w:rPr>
+      </w:pPr>
+      <w:r>
+        <w:rPr>
+          <w:rFonts w:ascii="Arial" w:hAnsi="Arial" w:cs="Arial"/>
+        </w:rPr>
+        <w:t>Shot rate increases when high on drugs</w:t>
+      </w:r>
+    </w:p>
+    <w:p>
+      <w:pPr>
+        <w:pStyle w:val="ListParagraph"/>
+        <w:numPr>
+          <w:ilvl w:val="3"/>
+          <w:numId w:val="1"/>
+        </w:numPr>
+        <w:rPr>
+          <w:rFonts w:ascii="Arial" w:hAnsi="Arial" w:cs="Arial"/>
+        </w:rPr>
+      </w:pPr>
+      <w:r>
+        <w:rPr>
+          <w:rFonts w:ascii="Arial" w:hAnsi="Arial" w:cs="Arial"/>
+        </w:rPr>
+        <w:t xml:space="preserve">Takes a </w:t>
+      </w:r>
+      <w:proofErr w:type="spellStart"/>
+      <w:r>
+        <w:rPr>
+          <w:rFonts w:ascii="Arial" w:hAnsi="Arial" w:cs="Arial"/>
+        </w:rPr>
+        <w:t>Chem</w:t>
+      </w:r>
+      <w:proofErr w:type="spellEnd"/>
+      <w:r>
+        <w:rPr>
+          <w:rFonts w:ascii="Arial" w:hAnsi="Arial" w:cs="Arial"/>
+        </w:rPr>
+        <w:t xml:space="preserve"> to increase strength, speed, and firing speed.</w:t>
+      </w:r>
+    </w:p>
+    <w:p>
+      <w:pPr>
+        <w:pStyle w:val="ListParagraph"/>
+        <w:numPr>
+          <w:ilvl w:val="3"/>
+          <w:numId w:val="1"/>
+        </w:numPr>
+        <w:rPr>
+          <w:rFonts w:ascii="Arial" w:hAnsi="Arial" w:cs="Arial"/>
+        </w:rPr>
+      </w:pPr>
+      <w:r>
+        <w:rPr>
+          <w:rFonts w:ascii="Arial" w:hAnsi="Arial" w:cs="Arial"/>
+        </w:rPr>
+        <w:t>Summons random Black Panther enemies to aid him.</w:t>
+      </w:r>
+    </w:p>
+    <w:p>
+      <w:pPr>
+        <w:pStyle w:val="ListParagraph"/>
+        <w:numPr>
+          <w:ilvl w:val="3"/>
+          <w:numId w:val="1"/>
+        </w:numPr>
+        <w:rPr>
+          <w:rFonts w:ascii="Arial" w:hAnsi="Arial" w:cs="Arial"/>
+        </w:rPr>
+      </w:pPr>
+      <w:r>
+        <w:rPr>
+          <w:rFonts w:ascii="Arial" w:hAnsi="Arial" w:cs="Arial"/>
+        </w:rPr>
+        <w:t>Moves slow</w:t>
+      </w:r>
+    </w:p>
+    <w:p>
+      <w:pPr>
+        <w:pStyle w:val="ListParagraph"/>
+        <w:numPr>
+          <w:ilvl w:val="4"/>
+          <w:numId w:val="1"/>
+        </w:numPr>
+        <w:rPr>
+          <w:rFonts w:ascii="Arial" w:hAnsi="Arial" w:cs="Arial"/>
+        </w:rPr>
+      </w:pPr>
+      <w:r>
+        <w:rPr>
+          <w:rFonts w:ascii="Arial" w:hAnsi="Arial" w:cs="Arial"/>
+        </w:rPr>
+        <w:t>Speed increases when on drugs</w:t>
+      </w:r>
+    </w:p>
+    <w:p>
+      <w:pPr>
+        <w:pStyle w:val="ListParagraph"/>
+        <w:numPr>
+          <w:ilvl w:val="3"/>
+          <w:numId w:val="1"/>
+        </w:numPr>
+        <w:rPr>
+          <w:rFonts w:ascii="Arial" w:hAnsi="Arial" w:cs="Arial"/>
+        </w:rPr>
+      </w:pPr>
+      <w:r>
+        <w:rPr>
+          <w:rFonts w:ascii="Arial" w:hAnsi="Arial" w:cs="Arial"/>
+        </w:rPr>
+        <w:t>Stats</w:t>
+      </w:r>
+    </w:p>
+    <w:p>
+      <w:pPr>
+        <w:pStyle w:val="ListParagraph"/>
+        <w:numPr>
+          <w:ilvl w:val="4"/>
+          <w:numId w:val="1"/>
+        </w:numPr>
+        <w:rPr>
+          <w:rFonts w:ascii="Arial" w:hAnsi="Arial" w:cs="Arial"/>
+        </w:rPr>
+      </w:pPr>
+      <w:proofErr w:type="spellStart"/>
+      <w:r>
+        <w:rPr>
+          <w:rFonts w:ascii="Arial" w:hAnsi="Arial" w:cs="Arial"/>
+        </w:rPr>
+        <w:t>Hp</w:t>
+      </w:r>
+      <w:proofErr w:type="spellEnd"/>
+      <w:r>
+        <w:rPr>
+          <w:rFonts w:ascii="Arial" w:hAnsi="Arial" w:cs="Arial"/>
+        </w:rPr>
+        <w:t xml:space="preserve">: </w:t>
+      </w:r>
+      <w:r>
+        <w:rPr>
+          <w:rFonts w:ascii="Arial" w:hAnsi="Arial" w:cs="Arial"/>
+        </w:rPr>
+        <w:t>10</w:t>
+      </w:r>
+      <w:r>
+        <w:rPr>
+          <w:rFonts w:ascii="Arial" w:hAnsi="Arial" w:cs="Arial"/>
+        </w:rPr>
+        <w:t>0</w:t>
+      </w:r>
+    </w:p>
+    <w:p>
+      <w:pPr>
+        <w:pStyle w:val="ListParagraph"/>
+        <w:numPr>
+          <w:ilvl w:val="4"/>
+          <w:numId w:val="1"/>
+        </w:numPr>
+        <w:rPr>
+          <w:rFonts w:ascii="Arial" w:hAnsi="Arial" w:cs="Arial"/>
+        </w:rPr>
+      </w:pPr>
+      <w:r>
+        <w:rPr>
+          <w:rFonts w:ascii="Arial" w:hAnsi="Arial" w:cs="Arial"/>
+        </w:rPr>
+        <w:t>Shot Gun</w:t>
+      </w:r>
+      <w:r>
+        <w:rPr>
+          <w:rFonts w:ascii="Arial" w:hAnsi="Arial" w:cs="Arial"/>
+        </w:rPr>
+        <w:t xml:space="preserve"> </w:t>
+      </w:r>
+    </w:p>
+    <w:p>
+      <w:pPr>
+        <w:pStyle w:val="ListParagraph"/>
+        <w:numPr>
+          <w:ilvl w:val="5"/>
+          <w:numId w:val="1"/>
+        </w:numPr>
+        <w:rPr>
+          <w:rFonts w:ascii="Arial" w:hAnsi="Arial" w:cs="Arial"/>
+        </w:rPr>
+      </w:pPr>
+      <w:r>
+        <w:rPr>
+          <w:rFonts w:ascii="Arial" w:hAnsi="Arial" w:cs="Arial"/>
+        </w:rPr>
+        <w:t xml:space="preserve">Ammo: </w:t>
+      </w:r>
+      <w:r>
+        <w:rPr>
+          <w:rFonts w:ascii="Arial" w:hAnsi="Arial" w:cs="Arial"/>
+        </w:rPr>
+        <w:t>5</w:t>
+      </w:r>
+    </w:p>
+    <w:p>
+      <w:pPr>
+        <w:pStyle w:val="ListParagraph"/>
+        <w:numPr>
+          <w:ilvl w:val="5"/>
+          <w:numId w:val="1"/>
+        </w:numPr>
+        <w:rPr>
+          <w:rFonts w:ascii="Arial" w:hAnsi="Arial" w:cs="Arial"/>
+        </w:rPr>
+      </w:pPr>
+      <w:r>
+        <w:rPr>
+          <w:rFonts w:ascii="Arial" w:hAnsi="Arial" w:cs="Arial"/>
+        </w:rPr>
+        <w:t>Damage: 25 [+25 when raged]</w:t>
+      </w:r>
+    </w:p>
+    <w:p>
+      <w:pPr>
+        <w:pStyle w:val="NormalWeb"/>
+        <w:numPr>
+          <w:ilvl w:val="4"/>
+          <w:numId w:val="1"/>
+        </w:numPr>
+        <w:spacing w:before="24" w:beforeAutospacing="0" w:after="24" w:afterAutospacing="0"/>
+        <w:rPr>
+          <w:rFonts w:ascii="Helvetica" w:hAnsi="Helvetica" w:cs="Helvetica"/>
+          <w:color w:val="000000"/>
+        </w:rPr>
+      </w:pPr>
+      <w:r>
+        <w:rPr>
+          <w:rFonts w:ascii="Helvetica" w:hAnsi="Helvetica" w:cs="Helvetica"/>
+          <w:bCs/>
+          <w:color w:val="000000"/>
+        </w:rPr>
+        <w:lastRenderedPageBreak/>
+        <w:t>Roll</w:t>
+      </w:r>
+      <w:r>
+        <w:rPr>
+          <w:rFonts w:ascii="Helvetica" w:hAnsi="Helvetica" w:cs="Helvetica"/>
+          <w:color w:val="000000"/>
+        </w:rPr>
+        <w:t xml:space="preserve">- </w:t>
+      </w:r>
+      <w:r>
+        <w:rPr>
+          <w:rFonts w:ascii="Helvetica" w:hAnsi="Helvetica" w:cs="Helvetica"/>
+          <w:color w:val="000000"/>
+        </w:rPr>
+        <w:t>1</w:t>
+      </w:r>
+      <w:r>
+        <w:rPr>
+          <w:rFonts w:ascii="Helvetica" w:hAnsi="Helvetica" w:cs="Helvetica"/>
+          <w:color w:val="000000"/>
+        </w:rPr>
+        <w:t xml:space="preserve"> time </w:t>
+      </w:r>
+      <w:r>
+        <w:rPr>
+          <w:rFonts w:ascii="Helvetica" w:hAnsi="Helvetica" w:cs="Helvetica"/>
+          <w:color w:val="000000"/>
+        </w:rPr>
+        <w:t>before it enters a cooldown of 10</w:t>
+      </w:r>
+      <w:r>
+        <w:rPr>
+          <w:rFonts w:ascii="Helvetica" w:hAnsi="Helvetica" w:cs="Helvetica"/>
+          <w:color w:val="000000"/>
+        </w:rPr>
+        <w:t xml:space="preserve"> seconds.</w:t>
+      </w:r>
+    </w:p>
+    <w:p>
+      <w:pPr>
+        <w:pStyle w:val="NormalWeb"/>
+        <w:numPr>
+          <w:ilvl w:val="5"/>
+          <w:numId w:val="1"/>
+        </w:numPr>
+        <w:spacing w:before="24" w:beforeAutospacing="0" w:after="24" w:afterAutospacing="0"/>
+        <w:rPr>
+          <w:rFonts w:ascii="Helvetica" w:hAnsi="Helvetica" w:cs="Helvetica"/>
+          <w:color w:val="000000"/>
+        </w:rPr>
+      </w:pPr>
+      <w:r>
+        <w:rPr>
+          <w:rFonts w:ascii="Helvetica" w:hAnsi="Helvetica" w:cs="Helvetica"/>
+          <w:color w:val="000000"/>
+        </w:rPr>
+        <w:t>2 times before it enters a cooldown of 10 seconds…when raged.</w:t>
+      </w:r>
+    </w:p>
+    <w:p>
+      <w:pPr>
+        <w:pStyle w:val="NormalWeb"/>
+        <w:numPr>
+          <w:ilvl w:val="4"/>
+          <w:numId w:val="1"/>
+        </w:numPr>
+        <w:spacing w:before="24" w:beforeAutospacing="0" w:after="24" w:afterAutospacing="0"/>
+        <w:rPr>
+          <w:rFonts w:ascii="Helvetica" w:hAnsi="Helvetica" w:cs="Helvetica"/>
+          <w:color w:val="000000"/>
+        </w:rPr>
+      </w:pPr>
+      <w:r>
+        <w:rPr>
+          <w:rFonts w:ascii="Helvetica" w:hAnsi="Helvetica" w:cs="Helvetica"/>
+          <w:bCs/>
+          <w:color w:val="000000"/>
+        </w:rPr>
+        <w:t>Speed</w:t>
+      </w:r>
+      <w:r>
+        <w:rPr>
+          <w:rFonts w:ascii="Helvetica" w:hAnsi="Helvetica" w:cs="Helvetica"/>
+          <w:color w:val="000000"/>
+        </w:rPr>
+        <w:t xml:space="preserve">- </w:t>
+      </w:r>
+      <w:r>
+        <w:rPr>
+          <w:rFonts w:ascii="Helvetica" w:hAnsi="Helvetica" w:cs="Helvetica"/>
+          <w:color w:val="000000"/>
+        </w:rPr>
+        <w:t>2 [+5 when raged]</w:t>
+      </w:r>
+    </w:p>
+    <w:p>
+      <w:pPr>
+        <w:pStyle w:val="NormalWeb"/>
+        <w:numPr>
+          <w:ilvl w:val="4"/>
+          <w:numId w:val="1"/>
+        </w:numPr>
+        <w:spacing w:before="24" w:beforeAutospacing="0" w:after="24" w:afterAutospacing="0"/>
+        <w:rPr>
+          <w:rFonts w:ascii="Helvetica" w:hAnsi="Helvetica" w:cs="Helvetica"/>
+          <w:color w:val="000000"/>
+        </w:rPr>
+      </w:pPr>
+      <w:r>
+        <w:rPr>
+          <w:rFonts w:ascii="Helvetica" w:hAnsi="Helvetica" w:cs="Helvetica"/>
+          <w:bCs/>
+          <w:color w:val="000000"/>
+        </w:rPr>
+        <w:t>Jump</w:t>
+      </w:r>
+      <w:r>
+        <w:rPr>
+          <w:rFonts w:ascii="Helvetica" w:hAnsi="Helvetica" w:cs="Helvetica"/>
+          <w:color w:val="000000"/>
+        </w:rPr>
+        <w:t>- 4 [+7 when raged]</w:t>
+      </w:r>
+    </w:p>
+    <w:p>
+      <w:pPr>
+        <w:pStyle w:val="NormalWeb"/>
+        <w:numPr>
+          <w:ilvl w:val="4"/>
+          <w:numId w:val="1"/>
+        </w:numPr>
+        <w:spacing w:before="24" w:beforeAutospacing="0" w:after="24" w:afterAutospacing="0"/>
+        <w:rPr>
+          <w:rFonts w:ascii="Helvetica" w:hAnsi="Helvetica" w:cs="Helvetica"/>
+          <w:color w:val="000000"/>
+        </w:rPr>
+      </w:pPr>
+      <w:r>
+        <w:rPr>
+          <w:rFonts w:ascii="Helvetica" w:hAnsi="Helvetica" w:cs="Helvetica"/>
+          <w:color w:val="000000"/>
+        </w:rPr>
+        <w:t>Action</w:t>
+      </w:r>
+    </w:p>
+    <w:p>
+      <w:pPr>
+        <w:pStyle w:val="NormalWeb"/>
+        <w:numPr>
+          <w:ilvl w:val="5"/>
+          <w:numId w:val="1"/>
+        </w:numPr>
+        <w:spacing w:before="24" w:beforeAutospacing="0" w:after="24" w:afterAutospacing="0"/>
+        <w:rPr>
+          <w:rFonts w:ascii="Helvetica" w:hAnsi="Helvetica" w:cs="Helvetica"/>
+          <w:color w:val="000000"/>
+        </w:rPr>
+      </w:pPr>
+      <w:r>
+        <w:rPr>
+          <w:rFonts w:ascii="Helvetica" w:hAnsi="Helvetica" w:cs="Helvetica"/>
+          <w:color w:val="000000"/>
+        </w:rPr>
+        <w:t>Wan</w:t>
+      </w:r>
+      <w:r>
+        <w:rPr>
+          <w:rFonts w:ascii="Helvetica" w:hAnsi="Helvetica" w:cs="Helvetica"/>
+          <w:color w:val="000000"/>
+        </w:rPr>
+        <w:t xml:space="preserve">ts to be </w:t>
+      </w:r>
+      <w:proofErr w:type="gramStart"/>
+      <w:r>
+        <w:rPr>
+          <w:rFonts w:ascii="Helvetica" w:hAnsi="Helvetica" w:cs="Helvetica"/>
+          <w:color w:val="000000"/>
+        </w:rPr>
+        <w:t>mid</w:t>
+      </w:r>
+      <w:proofErr w:type="gramEnd"/>
+      <w:r>
+        <w:rPr>
+          <w:rFonts w:ascii="Helvetica" w:hAnsi="Helvetica" w:cs="Helvetica"/>
+          <w:color w:val="000000"/>
+        </w:rPr>
+        <w:t xml:space="preserve"> ranged from player.</w:t>
+      </w:r>
+    </w:p>
+    <w:p>
+      <w:pPr>
+        <w:pStyle w:val="NormalWeb"/>
+        <w:numPr>
+          <w:ilvl w:val="5"/>
+          <w:numId w:val="1"/>
+        </w:numPr>
+        <w:spacing w:before="24" w:beforeAutospacing="0" w:after="24" w:afterAutospacing="0"/>
+        <w:rPr>
+          <w:rFonts w:ascii="Helvetica" w:hAnsi="Helvetica" w:cs="Helvetica"/>
+          <w:color w:val="000000"/>
+        </w:rPr>
+      </w:pPr>
+      <w:r>
+        <w:rPr>
+          <w:rFonts w:ascii="Helvetica" w:hAnsi="Helvetica" w:cs="Helvetica"/>
+          <w:color w:val="000000"/>
+        </w:rPr>
+        <w:t>If player gets too close, enemy will retreat.</w:t>
+      </w:r>
+    </w:p>
+    <w:p>
+      <w:pPr>
+        <w:pStyle w:val="NormalWeb"/>
+        <w:numPr>
+          <w:ilvl w:val="5"/>
+          <w:numId w:val="1"/>
+        </w:numPr>
+        <w:spacing w:before="24" w:beforeAutospacing="0" w:after="24" w:afterAutospacing="0"/>
+        <w:rPr>
+          <w:rFonts w:ascii="Helvetica" w:hAnsi="Helvetica" w:cs="Helvetica"/>
+          <w:color w:val="000000"/>
+        </w:rPr>
+      </w:pPr>
+      <w:r>
+        <w:rPr>
+          <w:rFonts w:ascii="Helvetica" w:hAnsi="Helvetica" w:cs="Helvetica"/>
+          <w:color w:val="000000"/>
+        </w:rPr>
+        <w:t>Will try to duck and jump over projectiles…but suffers a cool down on such avoidances.</w:t>
+      </w:r>
+    </w:p>
+    <w:p>
+      <w:pPr>
+        <w:pStyle w:val="NormalWeb"/>
+        <w:numPr>
+          <w:ilvl w:val="5"/>
+          <w:numId w:val="1"/>
+        </w:numPr>
+        <w:spacing w:before="24" w:beforeAutospacing="0" w:after="24" w:afterAutospacing="0"/>
+        <w:rPr>
+          <w:rFonts w:ascii="Helvetica" w:hAnsi="Helvetica" w:cs="Helvetica"/>
+          <w:color w:val="000000"/>
+        </w:rPr>
+      </w:pPr>
+      <w:r>
+        <w:rPr>
+          <w:rFonts w:ascii="Helvetica" w:hAnsi="Helvetica" w:cs="Helvetica"/>
+          <w:color w:val="000000"/>
+        </w:rPr>
+        <w:t>When Raged</w:t>
+      </w:r>
+    </w:p>
+    <w:p>
+      <w:pPr>
+        <w:pStyle w:val="NormalWeb"/>
+        <w:numPr>
+          <w:ilvl w:val="6"/>
+          <w:numId w:val="1"/>
+        </w:numPr>
+        <w:spacing w:before="24" w:beforeAutospacing="0" w:after="24" w:afterAutospacing="0"/>
+        <w:rPr>
+          <w:rFonts w:ascii="Helvetica" w:hAnsi="Helvetica" w:cs="Helvetica"/>
+          <w:color w:val="000000"/>
+        </w:rPr>
+      </w:pPr>
+      <w:r>
+        <w:rPr>
+          <w:rFonts w:ascii="Helvetica" w:hAnsi="Helvetica" w:cs="Helvetica"/>
+          <w:color w:val="000000"/>
+        </w:rPr>
+        <w:t>Wants to be close to player.</w:t>
+      </w:r>
+    </w:p>
+    <w:p>
+      <w:pPr>
+        <w:pStyle w:val="NormalWeb"/>
+        <w:numPr>
+          <w:ilvl w:val="6"/>
+          <w:numId w:val="1"/>
+        </w:numPr>
+        <w:spacing w:before="24" w:beforeAutospacing="0" w:after="24" w:afterAutospacing="0"/>
+        <w:rPr>
+          <w:rFonts w:ascii="Helvetica" w:hAnsi="Helvetica" w:cs="Helvetica"/>
+          <w:color w:val="000000"/>
+        </w:rPr>
+      </w:pPr>
+      <w:r>
+        <w:rPr>
+          <w:rFonts w:ascii="Helvetica" w:hAnsi="Helvetica" w:cs="Helvetica"/>
+          <w:color w:val="000000"/>
+        </w:rPr>
+        <w:t>Will chase player down.</w:t>
+      </w:r>
+    </w:p>
+    <w:p>
+      <w:pPr>
+        <w:pStyle w:val="NormalWeb"/>
+        <w:numPr>
+          <w:ilvl w:val="6"/>
+          <w:numId w:val="1"/>
+        </w:numPr>
+        <w:spacing w:before="24" w:beforeAutospacing="0" w:after="24" w:afterAutospacing="0"/>
+        <w:rPr>
+          <w:rFonts w:ascii="Helvetica" w:hAnsi="Helvetica" w:cs="Helvetica"/>
+          <w:color w:val="000000"/>
+        </w:rPr>
+      </w:pPr>
+      <w:r>
+        <w:rPr>
+          <w:rFonts w:ascii="Helvetica" w:hAnsi="Helvetica" w:cs="Helvetica"/>
+          <w:color w:val="000000"/>
+        </w:rPr>
+        <w:t>Will kick player to stun if they are too close.</w:t>
+      </w:r>
+    </w:p>
+    <w:p>
+      <w:pPr>
+        <w:pStyle w:val="ListParagraph"/>
+        <w:numPr>
+          <w:ilvl w:val="3"/>
+          <w:numId w:val="1"/>
+        </w:numPr>
+        <w:rPr>
+          <w:rFonts w:ascii="Arial" w:hAnsi="Arial" w:cs="Arial"/>
+        </w:rPr>
+      </w:pPr>
+      <w:r>
+        <w:rPr>
+          <w:rFonts w:ascii="Arial" w:hAnsi="Arial" w:cs="Arial"/>
+        </w:rPr>
+        <w:t>Emotions</w:t>
+      </w:r>
+    </w:p>
+    <w:p>
+      <w:pPr>
+        <w:pStyle w:val="ListParagraph"/>
+        <w:numPr>
+          <w:ilvl w:val="4"/>
+          <w:numId w:val="1"/>
+        </w:numPr>
+        <w:rPr>
+          <w:rFonts w:ascii="Arial" w:hAnsi="Arial" w:cs="Arial"/>
+        </w:rPr>
+      </w:pPr>
+      <w:r>
+        <w:rPr>
+          <w:rFonts w:ascii="Arial" w:hAnsi="Arial" w:cs="Arial"/>
+        </w:rPr>
+        <w:t>Winning</w:t>
+      </w:r>
+    </w:p>
+    <w:p>
+      <w:pPr>
+        <w:pStyle w:val="ListParagraph"/>
+        <w:numPr>
+          <w:ilvl w:val="5"/>
+          <w:numId w:val="1"/>
+        </w:numPr>
+        <w:rPr>
+          <w:rFonts w:ascii="Arial" w:hAnsi="Arial" w:cs="Arial"/>
+        </w:rPr>
+      </w:pPr>
+      <w:proofErr w:type="spellStart"/>
+      <w:r>
+        <w:rPr>
+          <w:rFonts w:ascii="Arial" w:hAnsi="Arial" w:cs="Arial"/>
+        </w:rPr>
+        <w:t>Outta</w:t>
+      </w:r>
+      <w:proofErr w:type="spellEnd"/>
+      <w:r>
+        <w:rPr>
+          <w:rFonts w:ascii="Arial" w:hAnsi="Arial" w:cs="Arial"/>
+        </w:rPr>
+        <w:t xml:space="preserve"> my line kid.</w:t>
+      </w:r>
+    </w:p>
+    <w:p>
+      <w:pPr>
+        <w:pStyle w:val="ListParagraph"/>
+        <w:numPr>
+          <w:ilvl w:val="5"/>
+          <w:numId w:val="1"/>
+        </w:numPr>
+        <w:rPr>
+          <w:rFonts w:ascii="Arial" w:hAnsi="Arial" w:cs="Arial"/>
+        </w:rPr>
+      </w:pPr>
+      <w:r>
+        <w:rPr>
+          <w:rFonts w:ascii="Arial" w:hAnsi="Arial" w:cs="Arial"/>
+        </w:rPr>
+        <w:t>You should try this new product</w:t>
+      </w:r>
+      <w:r>
+        <w:rPr>
+          <w:rFonts w:ascii="Arial" w:hAnsi="Arial" w:cs="Arial"/>
+        </w:rPr>
+        <w:t xml:space="preserve">. </w:t>
+      </w:r>
+    </w:p>
+    <w:p>
+      <w:pPr>
+        <w:pStyle w:val="ListParagraph"/>
+        <w:numPr>
+          <w:ilvl w:val="5"/>
+          <w:numId w:val="1"/>
+        </w:numPr>
+        <w:rPr>
+          <w:rFonts w:ascii="Arial" w:hAnsi="Arial" w:cs="Arial"/>
+        </w:rPr>
+      </w:pPr>
+      <w:r>
+        <w:rPr>
+          <w:rFonts w:ascii="Arial" w:hAnsi="Arial" w:cs="Arial"/>
+        </w:rPr>
+        <w:t xml:space="preserve">You need to run these streets with me </w:t>
+      </w:r>
+      <w:proofErr w:type="spellStart"/>
+      <w:r>
+        <w:rPr>
+          <w:rFonts w:ascii="Arial" w:hAnsi="Arial" w:cs="Arial"/>
+        </w:rPr>
+        <w:t>hommie</w:t>
+      </w:r>
+      <w:proofErr w:type="spellEnd"/>
+      <w:r>
+        <w:rPr>
+          <w:rFonts w:ascii="Arial" w:hAnsi="Arial" w:cs="Arial"/>
+        </w:rPr>
+        <w:t>.</w:t>
+      </w:r>
+    </w:p>
+    <w:p>
+      <w:pPr>
+        <w:pStyle w:val="ListParagraph"/>
+        <w:numPr>
+          <w:ilvl w:val="4"/>
+          <w:numId w:val="1"/>
+        </w:numPr>
+        <w:rPr>
+          <w:rFonts w:ascii="Arial" w:hAnsi="Arial" w:cs="Arial"/>
+        </w:rPr>
+      </w:pPr>
+      <w:r>
+        <w:rPr>
+          <w:rFonts w:ascii="Arial" w:hAnsi="Arial" w:cs="Arial"/>
+        </w:rPr>
+        <w:t>Retreating</w:t>
+      </w:r>
+    </w:p>
+    <w:p>
+      <w:pPr>
+        <w:pStyle w:val="ListParagraph"/>
+        <w:numPr>
+          <w:ilvl w:val="5"/>
+          <w:numId w:val="1"/>
+        </w:numPr>
+        <w:rPr>
+          <w:rFonts w:ascii="Arial" w:hAnsi="Arial" w:cs="Arial"/>
+        </w:rPr>
+      </w:pPr>
+      <w:r>
+        <w:rPr>
+          <w:rFonts w:ascii="Arial" w:hAnsi="Arial" w:cs="Arial"/>
+        </w:rPr>
+        <w:t xml:space="preserve">I </w:t>
+      </w:r>
+      <w:proofErr w:type="spellStart"/>
+      <w:r>
+        <w:rPr>
+          <w:rFonts w:ascii="Arial" w:hAnsi="Arial" w:cs="Arial"/>
+        </w:rPr>
+        <w:t>an’t</w:t>
+      </w:r>
+      <w:proofErr w:type="spellEnd"/>
+      <w:r>
+        <w:rPr>
+          <w:rFonts w:ascii="Arial" w:hAnsi="Arial" w:cs="Arial"/>
+        </w:rPr>
+        <w:t xml:space="preserve"> smoking this right.</w:t>
+      </w:r>
+    </w:p>
+    <w:p>
+      <w:pPr>
+        <w:pStyle w:val="ListParagraph"/>
+        <w:numPr>
+          <w:ilvl w:val="5"/>
+          <w:numId w:val="1"/>
+        </w:numPr>
+        <w:rPr>
+          <w:rFonts w:ascii="Arial" w:hAnsi="Arial" w:cs="Arial"/>
+        </w:rPr>
+      </w:pPr>
+      <w:r>
+        <w:rPr>
+          <w:rFonts w:ascii="Arial" w:hAnsi="Arial" w:cs="Arial"/>
+        </w:rPr>
+        <w:t>The colors dog…the colors.</w:t>
+      </w:r>
+    </w:p>
+    <w:p>
+      <w:pPr>
+        <w:pStyle w:val="ListParagraph"/>
+        <w:numPr>
+          <w:ilvl w:val="4"/>
+          <w:numId w:val="1"/>
+        </w:numPr>
+        <w:rPr>
+          <w:rFonts w:ascii="Arial" w:hAnsi="Arial" w:cs="Arial"/>
+        </w:rPr>
+      </w:pPr>
+      <w:r>
+        <w:rPr>
+          <w:rFonts w:ascii="Arial" w:hAnsi="Arial" w:cs="Arial"/>
+        </w:rPr>
+        <w:t>Dying</w:t>
+      </w:r>
+    </w:p>
+    <w:p>
+      <w:pPr>
+        <w:pStyle w:val="ListParagraph"/>
+        <w:numPr>
+          <w:ilvl w:val="5"/>
+          <w:numId w:val="1"/>
+        </w:numPr>
+        <w:rPr>
+          <w:rFonts w:ascii="Arial" w:hAnsi="Arial" w:cs="Arial"/>
+        </w:rPr>
+      </w:pPr>
+      <w:r>
+        <w:rPr>
+          <w:rFonts w:ascii="Arial" w:hAnsi="Arial" w:cs="Arial"/>
+        </w:rPr>
+        <w:t>I need another hit.</w:t>
+      </w:r>
+    </w:p>
+    <w:p>
+      <w:pPr>
+        <w:pStyle w:val="ListParagraph"/>
+        <w:numPr>
+          <w:ilvl w:val="5"/>
+          <w:numId w:val="1"/>
+        </w:numPr>
+        <w:rPr>
+          <w:rFonts w:ascii="Arial" w:hAnsi="Arial" w:cs="Arial"/>
+        </w:rPr>
+      </w:pPr>
+      <w:r>
+        <w:rPr>
+          <w:rFonts w:ascii="Arial" w:hAnsi="Arial" w:cs="Arial"/>
+        </w:rPr>
+        <w:t>Nigga has me shaking.</w:t>
+      </w:r>
+    </w:p>
+    <w:p>
+      <w:pPr>
+        <w:pStyle w:val="ListParagraph"/>
+        <w:numPr>
+          <w:ilvl w:val="4"/>
+          <w:numId w:val="1"/>
+        </w:numPr>
+        <w:rPr>
+          <w:rFonts w:ascii="Arial" w:hAnsi="Arial" w:cs="Arial"/>
+        </w:rPr>
+      </w:pPr>
+      <w:r>
+        <w:rPr>
+          <w:rFonts w:ascii="Arial" w:hAnsi="Arial" w:cs="Arial"/>
+        </w:rPr>
+        <w:t>Gloating</w:t>
+      </w:r>
+    </w:p>
+    <w:p>
+      <w:pPr>
+        <w:pStyle w:val="ListParagraph"/>
+        <w:numPr>
+          <w:ilvl w:val="5"/>
+          <w:numId w:val="1"/>
+        </w:numPr>
+        <w:rPr>
+          <w:rFonts w:ascii="Arial" w:hAnsi="Arial" w:cs="Arial"/>
+        </w:rPr>
+      </w:pPr>
+      <w:r>
+        <w:rPr>
+          <w:rFonts w:ascii="Arial" w:hAnsi="Arial" w:cs="Arial"/>
+        </w:rPr>
+        <w:t>Never get high on your own supply.</w:t>
+      </w:r>
+    </w:p>
+    <w:p>
+      <w:pPr>
+        <w:pStyle w:val="ListParagraph"/>
+        <w:numPr>
+          <w:ilvl w:val="5"/>
+          <w:numId w:val="1"/>
+        </w:numPr>
+        <w:rPr>
+          <w:rFonts w:ascii="Arial" w:hAnsi="Arial" w:cs="Arial"/>
+        </w:rPr>
+      </w:pPr>
+      <w:r>
+        <w:rPr>
+          <w:rFonts w:ascii="Arial" w:hAnsi="Arial" w:cs="Arial"/>
+        </w:rPr>
+        <w:t>I make that paper</w:t>
+      </w:r>
       <w:bookmarkStart w:id="0" w:name="_GoBack"/>
       <w:bookmarkEnd w:id="0"/>
+      <w:r>
+        <w:rPr>
+          <w:rFonts w:ascii="Arial" w:hAnsi="Arial" w:cs="Arial"/>
+        </w:rPr>
+        <w:t xml:space="preserve"> baby.</w:t>
+      </w:r>
+    </w:p>
+    <w:p>
+      <w:pPr>
+        <w:pStyle w:val="ListParagraph"/>
+        <w:numPr>
+          <w:ilvl w:val="5"/>
+          <w:numId w:val="1"/>
+        </w:numPr>
+        <w:rPr>
+          <w:rFonts w:ascii="Arial" w:hAnsi="Arial" w:cs="Arial"/>
+        </w:rPr>
+      </w:pPr>
+      <w:r>
+        <w:rPr>
+          <w:rFonts w:ascii="Arial" w:hAnsi="Arial" w:cs="Arial"/>
+        </w:rPr>
+        <w:t xml:space="preserve">**** </w:t>
+      </w:r>
+      <w:proofErr w:type="gramStart"/>
+      <w:r>
+        <w:rPr>
+          <w:rFonts w:ascii="Arial" w:hAnsi="Arial" w:cs="Arial"/>
+        </w:rPr>
+        <w:t>the</w:t>
+      </w:r>
+      <w:proofErr w:type="gramEnd"/>
+      <w:r>
+        <w:rPr>
+          <w:rFonts w:ascii="Arial" w:hAnsi="Arial" w:cs="Arial"/>
+        </w:rPr>
+        <w:t xml:space="preserve"> police.</w:t>
+      </w:r>
     </w:p>
     <w:sectPr>
       <w:pgSz w:w="12240" w:h="15840"/>
@@ -2113,7 +4021,7 @@
         <w:ind w:left="5760" w:hanging="360"/>
       </w:pPr>
     </w:lvl>
-    <w:lvl w:ilvl="8" w:tplc="0409001B" w:tentative="1">
+    <w:lvl w:ilvl="8" w:tplc="0409001B">
       <w:start w:val="1"/>
       <w:numFmt w:val="lowerRoman"/>
       <w:lvlText w:val="%9."/>

</xml_diff>